<commit_message>
Changes made in waveforms
</commit_message>
<xml_diff>
--- a/Docs/Quad-SPI Documentation.docx
+++ b/Docs/Quad-SPI Documentation.docx
@@ -1,6 +1,6 @@
 
 <file path=word/document.xml><?xml version="1.0" encoding="utf-8"?>
-<w:document xmlns:wpc="http://schemas.microsoft.com/office/word/2010/wordprocessingCanvas" xmlns:cx="http://schemas.microsoft.com/office/drawing/2014/chartex" xmlns:cx1="http://schemas.microsoft.com/office/drawing/2015/9/8/chartex" xmlns:cx2="http://schemas.microsoft.com/office/drawing/2015/10/21/chartex" xmlns:cx3="http://schemas.microsoft.com/office/drawing/2016/5/9/chartex" xmlns:cx4="http://schemas.microsoft.com/office/drawing/2016/5/10/chartex" xmlns:cx5="http://schemas.microsoft.com/office/drawing/2016/5/11/chartex" xmlns:cx6="http://schemas.microsoft.com/office/drawing/2016/5/12/chartex" xmlns:cx7="http://schemas.microsoft.com/office/drawing/2016/5/13/chartex" xmlns:cx8="http://schemas.microsoft.com/office/drawing/2016/5/14/chartex" xmlns:mc="http://schemas.openxmlformats.org/markup-compatibility/2006" xmlns:aink="http://schemas.microsoft.com/office/drawing/2016/ink" xmlns:am3d="http://schemas.microsoft.com/office/drawing/2017/model3d" xmlns:o="urn:schemas-microsoft-com:office:office" xmlns:oel="http://schemas.microsoft.com/office/2019/extlst" xmlns:r="http://schemas.openxmlformats.org/officeDocument/2006/relationships" xmlns:m="http://schemas.openxmlformats.org/officeDocument/2006/math" xmlns:v="urn:schemas-microsoft-com:vml" xmlns:wp14="http://schemas.microsoft.com/office/word/2010/wordprocessingDrawing" xmlns:wp="http://schemas.openxmlformats.org/drawingml/2006/wordprocessingDrawing" xmlns:w10="urn:schemas-microsoft-com:office:word" xmlns:w="http://schemas.openxmlformats.org/wordprocessingml/2006/main" xmlns:w14="http://schemas.microsoft.com/office/word/2010/wordml" xmlns:w15="http://schemas.microsoft.com/office/word/2012/wordml" xmlns:w16cex="http://schemas.microsoft.com/office/word/2018/wordml/cex" xmlns:w16cid="http://schemas.microsoft.com/office/word/2016/wordml/cid" xmlns:w16="http://schemas.microsoft.com/office/word/2018/wordml" xmlns:w16sdtdh="http://schemas.microsoft.com/office/word/2020/wordml/sdtdatahash" xmlns:w16se="http://schemas.microsoft.com/office/word/2015/wordml/symex" xmlns:wpg="http://schemas.microsoft.com/office/word/2010/wordprocessingGroup" xmlns:wpi="http://schemas.microsoft.com/office/word/2010/wordprocessingInk" xmlns:wne="http://schemas.microsoft.com/office/word/2006/wordml" xmlns:wps="http://schemas.microsoft.com/office/word/2010/wordprocessingShape" mc:Ignorable="w14 w15 w16se w16cid w16 w16cex w16sdtdh wp14">
+<w:document xmlns:wpc="http://schemas.microsoft.com/office/word/2010/wordprocessingCanvas" xmlns:cx="http://schemas.microsoft.com/office/drawing/2014/chartex" xmlns:cx1="http://schemas.microsoft.com/office/drawing/2015/9/8/chartex" xmlns:cx2="http://schemas.microsoft.com/office/drawing/2015/10/21/chartex" xmlns:cx3="http://schemas.microsoft.com/office/drawing/2016/5/9/chartex" xmlns:cx4="http://schemas.microsoft.com/office/drawing/2016/5/10/chartex" xmlns:cx5="http://schemas.microsoft.com/office/drawing/2016/5/11/chartex" xmlns:cx6="http://schemas.microsoft.com/office/drawing/2016/5/12/chartex" xmlns:cx7="http://schemas.microsoft.com/office/drawing/2016/5/13/chartex" xmlns:cx8="http://schemas.microsoft.com/office/drawing/2016/5/14/chartex" xmlns:mc="http://schemas.openxmlformats.org/markup-compatibility/2006" xmlns:aink="http://schemas.microsoft.com/office/drawing/2016/ink" xmlns:am3d="http://schemas.microsoft.com/office/drawing/2017/model3d" xmlns:o="urn:schemas-microsoft-com:office:office" xmlns:r="http://schemas.openxmlformats.org/officeDocument/2006/relationships" xmlns:m="http://schemas.openxmlformats.org/officeDocument/2006/math" xmlns:v="urn:schemas-microsoft-com:vml" xmlns:wp14="http://schemas.microsoft.com/office/word/2010/wordprocessingDrawing" xmlns:wp="http://schemas.openxmlformats.org/drawingml/2006/wordprocessingDrawing" xmlns:w10="urn:schemas-microsoft-com:office:word" xmlns:w="http://schemas.openxmlformats.org/wordprocessingml/2006/main" xmlns:w14="http://schemas.microsoft.com/office/word/2010/wordml" xmlns:w15="http://schemas.microsoft.com/office/word/2012/wordml" xmlns:w16cex="http://schemas.microsoft.com/office/word/2018/wordml/cex" xmlns:w16cid="http://schemas.microsoft.com/office/word/2016/wordml/cid" xmlns:w16="http://schemas.microsoft.com/office/word/2018/wordml" xmlns:w16se="http://schemas.microsoft.com/office/word/2015/wordml/symex" xmlns:wpg="http://schemas.microsoft.com/office/word/2010/wordprocessingGroup" xmlns:wpi="http://schemas.microsoft.com/office/word/2010/wordprocessingInk" xmlns:wne="http://schemas.microsoft.com/office/word/2006/wordml" xmlns:wps="http://schemas.microsoft.com/office/word/2010/wordprocessingShape" mc:Ignorable="w14 w15 w16se w16cid w16 w16cex wp14">
   <w:background w:color="FFFFFF" w:themeColor="background1"/>
   <w:body>
     <w:p>
@@ -872,7 +872,7 @@
                 <v:stroke joinstyle="miter"/>
                 <v:path gradientshapeok="t" o:connecttype="rect"/>
               </v:shapetype>
-              <v:shape id="Text Box 2" o:spid="_x0000_s1026" type="#_x0000_t202" style="position:absolute;margin-left:185.45pt;margin-top:8.8pt;width:75.25pt;height:36.5pt;z-index:251931648;visibility:visible;mso-wrap-style:square;mso-width-percent:0;mso-height-percent:0;mso-wrap-distance-left:9pt;mso-wrap-distance-top:3.6pt;mso-wrap-distance-right:9pt;mso-wrap-distance-bottom:3.6pt;mso-position-horizontal:absolute;mso-position-horizontal-relative:text;mso-position-vertical:absolute;mso-position-vertical-relative:text;mso-width-percent:0;mso-height-percent:0;mso-width-relative:margin;mso-height-relative:margin;v-text-anchor:top" o:gfxdata="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" filled="f" stroked="f">
+              <v:shape id="Text Box 2" o:spid="_x0000_s1026" type="#_x0000_t202" style="position:absolute;margin-left:185.45pt;margin-top:8.8pt;width:75.25pt;height:36.5pt;z-index:251931648;visibility:visible;mso-wrap-style:square;mso-width-percent:0;mso-height-percent:0;mso-wrap-distance-left:9pt;mso-wrap-distance-top:3.6pt;mso-wrap-distance-right:9pt;mso-wrap-distance-bottom:3.6pt;mso-position-horizontal:absolute;mso-position-horizontal-relative:text;mso-position-vertical:absolute;mso-position-vertical-relative:text;mso-width-percent:0;mso-height-percent:0;mso-width-relative:margin;mso-height-relative:margin;v-text-anchor:top" o:gfxdata="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" filled="f" stroked="f">
                 <v:textbox>
                   <w:txbxContent>
                     <w:p>
@@ -985,7 +985,7 @@
               </wp:anchor>
             </w:drawing>
           </mc:Choice>
-          <mc:Fallback>
+          <mc:Fallback xmlns:w16sdtdh="http://schemas.microsoft.com/office/word/2020/wordml/sdtdatahash" xmlns:oel="http://schemas.microsoft.com/office/2019/extlst">
             <w:pict>
               <v:rect w14:anchorId="33A30BAE" id="Rectangle 58" o:spid="_x0000_s1026" style="position:absolute;margin-left:57.8pt;margin-top:8.25pt;width:94.35pt;height:100.9pt;z-index:251892736;visibility:visible;mso-wrap-style:square;mso-wrap-distance-left:9pt;mso-wrap-distance-top:0;mso-wrap-distance-right:9pt;mso-wrap-distance-bottom:0;mso-position-horizontal:absolute;mso-position-horizontal-relative:text;mso-position-vertical:absolute;mso-position-vertical-relative:text;v-text-anchor:middle" o:gfxdata="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" fillcolor="#ffe599 [1303]" stroked="f" strokeweight="1pt"/>
             </w:pict>
@@ -1062,7 +1062,7 @@
               </wp:anchor>
             </w:drawing>
           </mc:Choice>
-          <mc:Fallback>
+          <mc:Fallback xmlns:w16sdtdh="http://schemas.microsoft.com/office/word/2020/wordml/sdtdatahash" xmlns:oel="http://schemas.microsoft.com/office/2019/extlst">
             <w:pict>
               <v:rect w14:anchorId="5C9F5E95" id="Rectangle 59" o:spid="_x0000_s1026" style="position:absolute;margin-left:282.45pt;margin-top:8.25pt;width:94.35pt;height:100.9pt;z-index:251900928;visibility:visible;mso-wrap-style:square;mso-wrap-distance-left:9pt;mso-wrap-distance-top:0;mso-wrap-distance-right:9pt;mso-wrap-distance-bottom:0;mso-position-horizontal:absolute;mso-position-horizontal-relative:text;mso-position-vertical:absolute;mso-position-vertical-relative:text;v-text-anchor:middle" o:gfxdata="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" fillcolor="#bdd6ee [1304]" stroked="f" strokeweight="1pt"/>
             </w:pict>
@@ -1125,7 +1125,7 @@
               </wp:anchor>
             </w:drawing>
           </mc:Choice>
-          <mc:Fallback>
+          <mc:Fallback xmlns:w16sdtdh="http://schemas.microsoft.com/office/word/2020/wordml/sdtdatahash" xmlns:oel="http://schemas.microsoft.com/office/2019/extlst">
             <w:pict>
               <v:line w14:anchorId="2290FAA9" id="Straight Connector 60" o:spid="_x0000_s1026" style="position:absolute;z-index:251902976;visibility:visible;mso-wrap-style:square;mso-wrap-distance-left:9pt;mso-wrap-distance-top:0;mso-wrap-distance-right:9pt;mso-wrap-distance-bottom:0;mso-position-horizontal:absolute;mso-position-horizontal-relative:text;mso-position-vertical:absolute;mso-position-vertical-relative:text" from="152.2pt,45.2pt" to="282.55pt,45.2pt" o:gfxdata="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" strokecolor="black [3200]" strokeweight="1.5pt">
                 <v:stroke joinstyle="miter"/>
@@ -1244,7 +1244,7 @@
           </mc:Choice>
           <mc:Fallback>
             <w:pict>
-              <v:shape w14:anchorId="7C6CC629" id="_x0000_s1027" type="#_x0000_t202" style="position:absolute;margin-left:275.45pt;margin-top:3.7pt;width:107.95pt;height:49.05pt;z-index:251923456;visibility:visible;mso-wrap-style:square;mso-width-percent:0;mso-height-percent:0;mso-wrap-distance-left:9pt;mso-wrap-distance-top:3.6pt;mso-wrap-distance-right:9pt;mso-wrap-distance-bottom:3.6pt;mso-position-horizontal:absolute;mso-position-horizontal-relative:text;mso-position-vertical:absolute;mso-position-vertical-relative:text;mso-width-percent:0;mso-height-percent:0;mso-width-relative:margin;mso-height-relative:margin;v-text-anchor:top" o:gfxdata="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" filled="f" stroked="f">
+              <v:shape w14:anchorId="7C6CC629" id="_x0000_s1027" type="#_x0000_t202" style="position:absolute;margin-left:275.45pt;margin-top:3.7pt;width:107.95pt;height:49.05pt;z-index:251923456;visibility:visible;mso-wrap-style:square;mso-width-percent:0;mso-height-percent:0;mso-wrap-distance-left:9pt;mso-wrap-distance-top:3.6pt;mso-wrap-distance-right:9pt;mso-wrap-distance-bottom:3.6pt;mso-position-horizontal:absolute;mso-position-horizontal-relative:text;mso-position-vertical:absolute;mso-position-vertical-relative:text;mso-width-percent:0;mso-height-percent:0;mso-width-relative:margin;mso-height-relative:margin;v-text-anchor:top" o:gfxdata="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" filled="f" stroked="f">
                 <v:textbox>
                   <w:txbxContent>
                     <w:p>
@@ -1365,7 +1365,7 @@
           </mc:Choice>
           <mc:Fallback>
             <w:pict>
-              <v:shape w14:anchorId="7E80A136" id="_x0000_s1028" type="#_x0000_t202" style="position:absolute;margin-left:50.7pt;margin-top:8.05pt;width:107.95pt;height:49.05pt;z-index:251913216;visibility:visible;mso-wrap-style:square;mso-width-percent:0;mso-height-percent:0;mso-wrap-distance-left:9pt;mso-wrap-distance-top:3.6pt;mso-wrap-distance-right:9pt;mso-wrap-distance-bottom:3.6pt;mso-position-horizontal:absolute;mso-position-horizontal-relative:text;mso-position-vertical:absolute;mso-position-vertical-relative:text;mso-width-percent:0;mso-height-percent:0;mso-width-relative:margin;mso-height-relative:margin;v-text-anchor:top" o:gfxdata="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" filled="f" stroked="f">
+              <v:shape w14:anchorId="7E80A136" id="_x0000_s1028" type="#_x0000_t202" style="position:absolute;margin-left:50.7pt;margin-top:8.05pt;width:107.95pt;height:49.05pt;z-index:251913216;visibility:visible;mso-wrap-style:square;mso-width-percent:0;mso-height-percent:0;mso-wrap-distance-left:9pt;mso-wrap-distance-top:3.6pt;mso-wrap-distance-right:9pt;mso-wrap-distance-bottom:3.6pt;mso-position-horizontal:absolute;mso-position-horizontal-relative:text;mso-position-vertical:absolute;mso-position-vertical-relative:text;mso-width-percent:0;mso-height-percent:0;mso-width-relative:margin;mso-height-relative:margin;v-text-anchor:top" o:gfxdata="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" filled="f" stroked="f">
                 <v:textbox>
                   <w:txbxContent>
                     <w:p>
@@ -1448,7 +1448,7 @@
               </wp:anchor>
             </w:drawing>
           </mc:Choice>
-          <mc:Fallback>
+          <mc:Fallback xmlns:w16sdtdh="http://schemas.microsoft.com/office/word/2020/wordml/sdtdatahash" xmlns:oel="http://schemas.microsoft.com/office/2019/extlst">
             <w:pict>
               <v:line w14:anchorId="3D4B5B49" id="Straight Connector 63" o:spid="_x0000_s1026" style="position:absolute;flip:x;z-index:251911168;visibility:visible;mso-wrap-style:square;mso-wrap-distance-left:9pt;mso-wrap-distance-top:0;mso-wrap-distance-right:9pt;mso-wrap-distance-bottom:0;mso-position-horizontal:absolute;mso-position-horizontal-relative:text;mso-position-vertical:absolute;mso-position-vertical-relative:text" from="210.5pt,12.4pt" to="224.7pt,28.2pt" o:gfxdata="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" strokecolor="black [3200]" strokeweight=".5pt">
                 <v:stroke joinstyle="miter"/>
@@ -1585,7 +1585,7 @@
           </mc:Choice>
           <mc:Fallback>
             <w:pict>
-              <v:shape w14:anchorId="6B30EEB3" id="_x0000_s1029" type="#_x0000_t202" style="position:absolute;margin-left:272.7pt;margin-top:8pt;width:107.95pt;height:21.15pt;z-index:251921408;visibility:visible;mso-wrap-style:square;mso-width-percent:0;mso-height-percent:0;mso-wrap-distance-left:9pt;mso-wrap-distance-top:3.6pt;mso-wrap-distance-right:9pt;mso-wrap-distance-bottom:3.6pt;mso-position-horizontal:absolute;mso-position-horizontal-relative:text;mso-position-vertical:absolute;mso-position-vertical-relative:text;mso-width-percent:0;mso-height-percent:0;mso-width-relative:margin;mso-height-relative:margin;v-text-anchor:top" o:gfxdata="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" filled="f" stroked="f">
+              <v:shape w14:anchorId="6B30EEB3" id="_x0000_s1029" type="#_x0000_t202" style="position:absolute;margin-left:272.7pt;margin-top:8pt;width:107.95pt;height:21.15pt;z-index:251921408;visibility:visible;mso-wrap-style:square;mso-width-percent:0;mso-height-percent:0;mso-wrap-distance-left:9pt;mso-wrap-distance-top:3.6pt;mso-wrap-distance-right:9pt;mso-wrap-distance-bottom:3.6pt;mso-position-horizontal:absolute;mso-position-horizontal-relative:text;mso-position-vertical:absolute;mso-position-vertical-relative:text;mso-width-percent:0;mso-height-percent:0;mso-width-relative:margin;mso-height-relative:margin;v-text-anchor:top" o:gfxdata="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" filled="f" stroked="f">
                 <v:textbox>
                   <w:txbxContent>
                     <w:p>
@@ -1762,6 +1762,7 @@
         <w:rPr>
           <w:noProof/>
         </w:rPr>
+        <w:lastRenderedPageBreak/>
         <mc:AlternateContent>
           <mc:Choice Requires="wps">
             <w:drawing>
@@ -1870,7 +1871,7 @@
           </mc:Choice>
           <mc:Fallback>
             <w:pict>
-              <v:shape w14:anchorId="3202BB01" id="_x0000_s1030" type="#_x0000_t202" style="position:absolute;margin-left:285.05pt;margin-top:2.35pt;width:43.6pt;height:97.75pt;z-index:251472896;visibility:visible;mso-wrap-style:square;mso-width-percent:0;mso-height-percent:0;mso-wrap-distance-left:9pt;mso-wrap-distance-top:3.6pt;mso-wrap-distance-right:9pt;mso-wrap-distance-bottom:3.6pt;mso-position-horizontal:absolute;mso-position-horizontal-relative:text;mso-position-vertical:absolute;mso-position-vertical-relative:text;mso-width-percent:0;mso-height-percent:0;mso-width-relative:margin;mso-height-relative:margin;v-text-anchor:top" o:gfxdata="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" filled="f" stroked="f">
+              <v:shape w14:anchorId="3202BB01" id="_x0000_s1030" type="#_x0000_t202" style="position:absolute;margin-left:285.05pt;margin-top:2.35pt;width:43.6pt;height:97.75pt;z-index:251472896;visibility:visible;mso-wrap-style:square;mso-width-percent:0;mso-height-percent:0;mso-wrap-distance-left:9pt;mso-wrap-distance-top:3.6pt;mso-wrap-distance-right:9pt;mso-wrap-distance-bottom:3.6pt;mso-position-horizontal:absolute;mso-position-horizontal-relative:text;mso-position-vertical:absolute;mso-position-vertical-relative:text;mso-width-percent:0;mso-height-percent:0;mso-width-relative:margin;mso-height-relative:margin;v-text-anchor:top" o:gfxdata="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" filled="f" stroked="f">
                 <v:textbox>
                   <w:txbxContent>
                     <w:p>
@@ -2047,7 +2048,7 @@
           </mc:Choice>
           <mc:Fallback>
             <w:pict>
-              <v:shape w14:anchorId="7E7E9579" id="_x0000_s1031" type="#_x0000_t202" style="position:absolute;margin-left:118.55pt;margin-top:2.45pt;width:43.6pt;height:97.75pt;z-index:251458560;visibility:visible;mso-wrap-style:square;mso-width-percent:0;mso-height-percent:0;mso-wrap-distance-left:9pt;mso-wrap-distance-top:3.6pt;mso-wrap-distance-right:9pt;mso-wrap-distance-bottom:3.6pt;mso-position-horizontal:absolute;mso-position-horizontal-relative:text;mso-position-vertical:absolute;mso-position-vertical-relative:text;mso-width-percent:0;mso-height-percent:0;mso-width-relative:margin;mso-height-relative:margin;v-text-anchor:top" o:gfxdata="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" filled="f" stroked="f">
+              <v:shape w14:anchorId="7E7E9579" id="_x0000_s1031" type="#_x0000_t202" style="position:absolute;margin-left:118.55pt;margin-top:2.45pt;width:43.6pt;height:97.75pt;z-index:251458560;visibility:visible;mso-wrap-style:square;mso-width-percent:0;mso-height-percent:0;mso-wrap-distance-left:9pt;mso-wrap-distance-top:3.6pt;mso-wrap-distance-right:9pt;mso-wrap-distance-bottom:3.6pt;mso-position-horizontal:absolute;mso-position-horizontal-relative:text;mso-position-vertical:absolute;mso-position-vertical-relative:text;mso-width-percent:0;mso-height-percent:0;mso-width-relative:margin;mso-height-relative:margin;v-text-anchor:top" o:gfxdata="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" filled="f" stroked="f">
                 <v:textbox>
                   <w:txbxContent>
                     <w:p>
@@ -2182,7 +2183,7 @@
               </wp:anchor>
             </w:drawing>
           </mc:Choice>
-          <mc:Fallback>
+          <mc:Fallback xmlns:w16sdtdh="http://schemas.microsoft.com/office/word/2020/wordml/sdtdatahash" xmlns:oel="http://schemas.microsoft.com/office/2019/extlst">
             <w:pict>
               <v:rect w14:anchorId="13BED1C3" id="Rectangle 5" o:spid="_x0000_s1026" style="position:absolute;margin-left:289.05pt;margin-top:1.75pt;width:94.35pt;height:100.9pt;z-index:251374592;visibility:visible;mso-wrap-style:square;mso-wrap-distance-left:9pt;mso-wrap-distance-top:0;mso-wrap-distance-right:9pt;mso-wrap-distance-bottom:0;mso-position-horizontal:absolute;mso-position-horizontal-relative:text;mso-position-vertical:absolute;mso-position-vertical-relative:text;v-text-anchor:middle" o:gfxdata="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" fillcolor="#bdd6ee [1304]" stroked="f" strokeweight="1pt"/>
             </w:pict>
@@ -2259,7 +2260,7 @@
               </wp:anchor>
             </w:drawing>
           </mc:Choice>
-          <mc:Fallback>
+          <mc:Fallback xmlns:w16sdtdh="http://schemas.microsoft.com/office/word/2020/wordml/sdtdatahash" xmlns:oel="http://schemas.microsoft.com/office/2019/extlst">
             <w:pict>
               <v:rect w14:anchorId="07342BF9" id="Rectangle 2" o:spid="_x0000_s1026" style="position:absolute;margin-left:64.35pt;margin-top:1.8pt;width:94.35pt;height:100.9pt;z-index:251356160;visibility:visible;mso-wrap-style:square;mso-wrap-distance-left:9pt;mso-wrap-distance-top:0;mso-wrap-distance-right:9pt;mso-wrap-distance-bottom:0;mso-position-horizontal:absolute;mso-position-horizontal-relative:text;mso-position-vertical:absolute;mso-position-vertical-relative:text;v-text-anchor:middle" o:gfxdata="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" fillcolor="#ffe599 [1303]" stroked="f" strokeweight="1pt"/>
             </w:pict>
@@ -2331,7 +2332,7 @@
               </wp:anchor>
             </w:drawing>
           </mc:Choice>
-          <mc:Fallback>
+          <mc:Fallback xmlns:w16sdtdh="http://schemas.microsoft.com/office/word/2020/wordml/sdtdatahash" xmlns:oel="http://schemas.microsoft.com/office/2019/extlst">
             <w:pict>
               <v:line w14:anchorId="3D921AB3" id="Straight Connector 7" o:spid="_x0000_s1026" style="position:absolute;z-index:251390976;visibility:visible;mso-wrap-style:square;mso-wrap-distance-left:9pt;mso-wrap-distance-top:0;mso-wrap-distance-right:9pt;mso-wrap-distance-bottom:0;mso-position-horizontal:absolute;mso-position-horizontal-relative:text;mso-position-vertical:absolute;mso-position-vertical-relative:text" from="158.35pt,1.05pt" to="288.75pt,1.05pt" o:gfxdata="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" strokecolor="black [3200]" strokeweight="1.5pt">
                 <v:stroke joinstyle="miter"/>
@@ -2414,7 +2415,7 @@
               </wp:anchor>
             </w:drawing>
           </mc:Choice>
-          <mc:Fallback>
+          <mc:Fallback xmlns:w16sdtdh="http://schemas.microsoft.com/office/word/2020/wordml/sdtdatahash" xmlns:oel="http://schemas.microsoft.com/office/2019/extlst">
             <w:pict>
               <v:line w14:anchorId="41B9FF8E" id="Straight Connector 9" o:spid="_x0000_s1026" style="position:absolute;z-index:251408384;visibility:visible;mso-wrap-style:square;mso-wrap-distance-left:9pt;mso-wrap-distance-top:0;mso-wrap-distance-right:9pt;mso-wrap-distance-bottom:0;mso-position-horizontal:absolute;mso-position-horizontal-relative:text;mso-position-vertical:absolute;mso-position-vertical-relative:text" from="158.75pt,.75pt" to="289.15pt,.75pt" o:gfxdata="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" strokecolor="black [3200]" strokeweight="1.5pt">
                 <v:stroke joinstyle="miter"/>
@@ -2488,7 +2489,7 @@
               </wp:anchor>
             </w:drawing>
           </mc:Choice>
-          <mc:Fallback>
+          <mc:Fallback xmlns:w16sdtdh="http://schemas.microsoft.com/office/word/2020/wordml/sdtdatahash" xmlns:oel="http://schemas.microsoft.com/office/2019/extlst">
             <w:pict>
               <v:line w14:anchorId="0B7BA12E" id="Straight Connector 16" o:spid="_x0000_s1026" style="position:absolute;z-index:251426816;visibility:visible;mso-wrap-style:square;mso-wrap-distance-left:9pt;mso-wrap-distance-top:0;mso-wrap-distance-right:9pt;mso-wrap-distance-bottom:0;mso-position-horizontal:absolute;mso-position-horizontal-relative:text;mso-position-vertical:absolute;mso-position-vertical-relative:text" from="158.95pt,12.5pt" to="289.35pt,12.5pt" o:gfxdata="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" strokecolor="black [3200]" strokeweight="1.5pt">
                 <v:stroke joinstyle="miter"/>
@@ -2580,7 +2581,7 @@
               </wp:anchor>
             </w:drawing>
           </mc:Choice>
-          <mc:Fallback>
+          <mc:Fallback xmlns:w16sdtdh="http://schemas.microsoft.com/office/word/2020/wordml/sdtdatahash" xmlns:oel="http://schemas.microsoft.com/office/2019/extlst">
             <w:pict>
               <v:line w14:anchorId="481FD434" id="Straight Connector 17" o:spid="_x0000_s1026" style="position:absolute;z-index:251440128;visibility:visible;mso-wrap-style:square;mso-wrap-distance-left:9pt;mso-wrap-distance-top:0;mso-wrap-distance-right:9pt;mso-wrap-distance-bottom:0;mso-position-horizontal:absolute;mso-position-horizontal-relative:text;mso-position-vertical:absolute;mso-position-vertical-relative:text" from="158.85pt,.6pt" to="289.2pt,.6pt" o:gfxdata="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" strokecolor="black [3200]" strokeweight="1.5pt">
                 <v:stroke joinstyle="miter"/>
@@ -2672,7 +2673,7 @@
           </mc:Choice>
           <mc:Fallback>
             <w:pict>
-              <v:shape w14:anchorId="3EDCC2EF" id="_x0000_s1032" type="#_x0000_t202" style="position:absolute;margin-left:281.1pt;margin-top:1.2pt;width:107.95pt;height:21.15pt;z-index:251494400;visibility:visible;mso-wrap-style:square;mso-width-percent:0;mso-height-percent:0;mso-wrap-distance-left:9pt;mso-wrap-distance-top:3.6pt;mso-wrap-distance-right:9pt;mso-wrap-distance-bottom:3.6pt;mso-position-horizontal:absolute;mso-position-horizontal-relative:text;mso-position-vertical:absolute;mso-position-vertical-relative:text;mso-width-percent:0;mso-height-percent:0;mso-width-relative:margin;mso-height-relative:margin;v-text-anchor:top" o:gfxdata="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" filled="f" stroked="f">
+              <v:shape w14:anchorId="3EDCC2EF" id="_x0000_s1032" type="#_x0000_t202" style="position:absolute;margin-left:281.1pt;margin-top:1.2pt;width:107.95pt;height:21.15pt;z-index:251494400;visibility:visible;mso-wrap-style:square;mso-width-percent:0;mso-height-percent:0;mso-wrap-distance-left:9pt;mso-wrap-distance-top:3.6pt;mso-wrap-distance-right:9pt;mso-wrap-distance-bottom:3.6pt;mso-position-horizontal:absolute;mso-position-horizontal-relative:text;mso-position-vertical:absolute;mso-position-vertical-relative:text;mso-width-percent:0;mso-height-percent:0;mso-width-relative:margin;mso-height-relative:margin;v-text-anchor:top" o:gfxdata="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" filled="f" stroked="f">
                 <v:textbox>
                   <w:txbxContent>
                     <w:p>
@@ -2766,7 +2767,7 @@
           </mc:Choice>
           <mc:Fallback>
             <w:pict>
-              <v:shape w14:anchorId="607A85B3" id="_x0000_s1033" type="#_x0000_t202" style="position:absolute;margin-left:58pt;margin-top:1.45pt;width:107.95pt;height:21.15pt;z-index:251486208;visibility:visible;mso-wrap-style:square;mso-width-percent:0;mso-height-percent:0;mso-wrap-distance-left:9pt;mso-wrap-distance-top:3.6pt;mso-wrap-distance-right:9pt;mso-wrap-distance-bottom:3.6pt;mso-position-horizontal:absolute;mso-position-horizontal-relative:text;mso-position-vertical:absolute;mso-position-vertical-relative:text;mso-width-percent:0;mso-height-percent:0;mso-width-relative:margin;mso-height-relative:margin;v-text-anchor:top" o:gfxdata="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" filled="f" stroked="f">
+              <v:shape w14:anchorId="607A85B3" id="_x0000_s1033" type="#_x0000_t202" style="position:absolute;margin-left:58pt;margin-top:1.45pt;width:107.95pt;height:21.15pt;z-index:251486208;visibility:visible;mso-wrap-style:square;mso-width-percent:0;mso-height-percent:0;mso-wrap-distance-left:9pt;mso-wrap-distance-top:3.6pt;mso-wrap-distance-right:9pt;mso-wrap-distance-bottom:3.6pt;mso-position-horizontal:absolute;mso-position-horizontal-relative:text;mso-position-vertical:absolute;mso-position-vertical-relative:text;mso-width-percent:0;mso-height-percent:0;mso-width-relative:margin;mso-height-relative:margin;v-text-anchor:top" o:gfxdata="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" filled="f" stroked="f">
                 <v:textbox>
                   <w:txbxContent>
                     <w:p>
@@ -2910,7 +2911,7 @@
           <w:sz w:val="24"/>
           <w:szCs w:val="24"/>
         </w:rPr>
-        <w:t xml:space="preserve">Quad </w:t>
+        <w:t>Quad Serial Peripheral Interface (Quad-SPI)</w:t>
       </w:r>
       <w:r>
         <w:rPr>
@@ -2919,42 +2920,15 @@
           <w:sz w:val="24"/>
           <w:szCs w:val="24"/>
         </w:rPr>
-        <w:t>Serial Peripheral Interface (</w:t>
-      </w:r>
-      <w:r>
+        <w:t>:</w:t>
+      </w:r>
+    </w:p>
+    <w:p>
+      <w:pPr>
+        <w:spacing w:line="240" w:lineRule="auto"/>
         <w:rPr>
           <w:b/>
           <w:bCs/>
-          <w:sz w:val="24"/>
-          <w:szCs w:val="24"/>
-        </w:rPr>
-        <w:t>Quad-</w:t>
-      </w:r>
-      <w:r>
-        <w:rPr>
-          <w:b/>
-          <w:bCs/>
-          <w:sz w:val="24"/>
-          <w:szCs w:val="24"/>
-        </w:rPr>
-        <w:t>SPI)</w:t>
-      </w:r>
-      <w:r>
-        <w:rPr>
-          <w:b/>
-          <w:bCs/>
-          <w:sz w:val="24"/>
-          <w:szCs w:val="24"/>
-        </w:rPr>
-        <w:t>:</w:t>
-      </w:r>
-    </w:p>
-    <w:p>
-      <w:pPr>
-        <w:spacing w:line="240" w:lineRule="auto"/>
-        <w:rPr>
-          <w:b/>
-          <w:bCs/>
         </w:rPr>
       </w:pPr>
     </w:p>
@@ -2967,55 +2941,19 @@
         <w:t>Quad-SPI, also known as QSPI</w:t>
       </w:r>
       <w:r>
-        <w:t xml:space="preserve"> </w:t>
-      </w:r>
-      <w:r>
-        <w:t xml:space="preserve">is the extension of the traditional Serial Peripheral Interface (SPI) protocol. </w:t>
+        <w:t xml:space="preserve"> is the extension of the traditional Serial Peripheral Interface (SPI) protocol. </w:t>
       </w:r>
       <w:r>
         <w:t>is a peripheral that can be found in most modern microcontrollers</w:t>
       </w:r>
       <w:r>
-        <w:t xml:space="preserve"> </w:t>
-      </w:r>
-      <w:r>
-        <w:t>Th</w:t>
-      </w:r>
-      <w:r>
-        <w:t>is</w:t>
-      </w:r>
-      <w:r>
-        <w:t xml:space="preserve"> serial interface allows the communication on four data lines between a </w:t>
-      </w:r>
-      <w:r>
-        <w:t>master</w:t>
-      </w:r>
-      <w:r>
-        <w:t xml:space="preserve"> (</w:t>
-      </w:r>
-      <w:r>
-        <w:t>for example</w:t>
-      </w:r>
-      <w:r>
-        <w:t xml:space="preserve"> AHB, AXI, Wishbone, etc) and an external </w:t>
-      </w:r>
-      <w:r>
-        <w:t>flash</w:t>
-      </w:r>
-      <w:r>
-        <w:t xml:space="preserve"> memory</w:t>
-      </w:r>
-      <w:r>
-        <w:t xml:space="preserve"> </w:t>
+        <w:t xml:space="preserve"> This serial interface allows the communication on four data lines between a master (for example AHB, AXI, Wishbone, etc) and an external flash memory </w:t>
       </w:r>
       <w:r>
         <w:t>that</w:t>
       </w:r>
       <w:r>
-        <w:t xml:space="preserve"> supports this interface</w:t>
-      </w:r>
-      <w:r>
-        <w:t>.</w:t>
+        <w:t xml:space="preserve"> supports this interface.</w:t>
       </w:r>
       <w:r>
         <w:t xml:space="preserve"> It is especially useful in applications that involve a lot of memory-intensive data like multimedia </w:t>
@@ -3128,7 +3066,7 @@
           </mc:Choice>
           <mc:Fallback>
             <w:pict>
-              <v:shape w14:anchorId="56AC0758" id="_x0000_s1034" type="#_x0000_t202" style="position:absolute;margin-left:185.45pt;margin-top:8.8pt;width:75.25pt;height:36.5pt;z-index:251962368;visibility:visible;mso-wrap-style:square;mso-width-percent:0;mso-height-percent:0;mso-wrap-distance-left:9pt;mso-wrap-distance-top:3.6pt;mso-wrap-distance-right:9pt;mso-wrap-distance-bottom:3.6pt;mso-position-horizontal:absolute;mso-position-horizontal-relative:text;mso-position-vertical:absolute;mso-position-vertical-relative:text;mso-width-percent:0;mso-height-percent:0;mso-width-relative:margin;mso-height-relative:margin;v-text-anchor:top" o:gfxdata="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" filled="f" stroked="f">
+              <v:shape w14:anchorId="56AC0758" id="_x0000_s1034" type="#_x0000_t202" style="position:absolute;margin-left:185.45pt;margin-top:8.8pt;width:75.25pt;height:36.5pt;z-index:251962368;visibility:visible;mso-wrap-style:square;mso-width-percent:0;mso-height-percent:0;mso-wrap-distance-left:9pt;mso-wrap-distance-top:3.6pt;mso-wrap-distance-right:9pt;mso-wrap-distance-bottom:3.6pt;mso-position-horizontal:absolute;mso-position-horizontal-relative:text;mso-position-vertical:absolute;mso-position-vertical-relative:text;mso-width-percent:0;mso-height-percent:0;mso-width-relative:margin;mso-height-relative:margin;v-text-anchor:top" o:gfxdata="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" filled="f" stroked="f">
                 <v:textbox>
                   <w:txbxContent>
                     <w:p>
@@ -3234,7 +3172,7 @@
               </wp:anchor>
             </w:drawing>
           </mc:Choice>
-          <mc:Fallback>
+          <mc:Fallback xmlns:w16sdtdh="http://schemas.microsoft.com/office/word/2020/wordml/sdtdatahash" xmlns:oel="http://schemas.microsoft.com/office/2019/extlst">
             <w:pict>
               <v:rect w14:anchorId="736E329F" id="Rectangle 46" o:spid="_x0000_s1026" style="position:absolute;margin-left:57.8pt;margin-top:8.25pt;width:94.35pt;height:100.9pt;z-index:251938816;visibility:visible;mso-wrap-style:square;mso-wrap-distance-left:9pt;mso-wrap-distance-top:0;mso-wrap-distance-right:9pt;mso-wrap-distance-bottom:0;mso-position-horizontal:absolute;mso-position-horizontal-relative:text;mso-position-vertical:absolute;mso-position-vertical-relative:text;v-text-anchor:middle" o:gfxdata="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" fillcolor="#ffe599 [1303]" stroked="f" strokeweight="1pt"/>
             </w:pict>
@@ -3311,7 +3249,7 @@
               </wp:anchor>
             </w:drawing>
           </mc:Choice>
-          <mc:Fallback>
+          <mc:Fallback xmlns:w16sdtdh="http://schemas.microsoft.com/office/word/2020/wordml/sdtdatahash" xmlns:oel="http://schemas.microsoft.com/office/2019/extlst">
             <w:pict>
               <v:rect w14:anchorId="75722C06" id="Rectangle 47" o:spid="_x0000_s1026" style="position:absolute;margin-left:282.45pt;margin-top:8.25pt;width:94.35pt;height:100.9pt;z-index:251939840;visibility:visible;mso-wrap-style:square;mso-wrap-distance-left:9pt;mso-wrap-distance-top:0;mso-wrap-distance-right:9pt;mso-wrap-distance-bottom:0;mso-position-horizontal:absolute;mso-position-horizontal-relative:text;mso-position-vertical:absolute;mso-position-vertical-relative:text;v-text-anchor:middle" o:gfxdata="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" fillcolor="#bdd6ee [1304]" stroked="f" strokeweight="1pt"/>
             </w:pict>
@@ -3374,7 +3312,7 @@
               </wp:anchor>
             </w:drawing>
           </mc:Choice>
-          <mc:Fallback>
+          <mc:Fallback xmlns:w16sdtdh="http://schemas.microsoft.com/office/word/2020/wordml/sdtdatahash" xmlns:oel="http://schemas.microsoft.com/office/2019/extlst">
             <w:pict>
               <v:line w14:anchorId="3FA75B86" id="Straight Connector 49" o:spid="_x0000_s1026" style="position:absolute;z-index:251943936;visibility:visible;mso-wrap-style:square;mso-wrap-distance-left:9pt;mso-wrap-distance-top:0;mso-wrap-distance-right:9pt;mso-wrap-distance-bottom:0;mso-position-horizontal:absolute;mso-position-horizontal-relative:text;mso-position-vertical:absolute;mso-position-vertical-relative:text" from="152.2pt,45.2pt" to="282.55pt,45.2pt" o:gfxdata="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" strokecolor="black [3200]" strokeweight="1.5pt">
                 <v:stroke joinstyle="miter"/>
@@ -3493,7 +3431,7 @@
           </mc:Choice>
           <mc:Fallback>
             <w:pict>
-              <v:shape w14:anchorId="0F2A4714" id="_x0000_s1035" type="#_x0000_t202" style="position:absolute;margin-left:275.45pt;margin-top:3.7pt;width:107.95pt;height:49.05pt;z-index:251961344;visibility:visible;mso-wrap-style:square;mso-width-percent:0;mso-height-percent:0;mso-wrap-distance-left:9pt;mso-wrap-distance-top:3.6pt;mso-wrap-distance-right:9pt;mso-wrap-distance-bottom:3.6pt;mso-position-horizontal:absolute;mso-position-horizontal-relative:text;mso-position-vertical:absolute;mso-position-vertical-relative:text;mso-width-percent:0;mso-height-percent:0;mso-width-relative:margin;mso-height-relative:margin;v-text-anchor:top" o:gfxdata="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" filled="f" stroked="f">
+              <v:shape w14:anchorId="0F2A4714" id="_x0000_s1035" type="#_x0000_t202" style="position:absolute;margin-left:275.45pt;margin-top:3.7pt;width:107.95pt;height:49.05pt;z-index:251961344;visibility:visible;mso-wrap-style:square;mso-width-percent:0;mso-height-percent:0;mso-wrap-distance-left:9pt;mso-wrap-distance-top:3.6pt;mso-wrap-distance-right:9pt;mso-wrap-distance-bottom:3.6pt;mso-position-horizontal:absolute;mso-position-horizontal-relative:text;mso-position-vertical:absolute;mso-position-vertical-relative:text;mso-width-percent:0;mso-height-percent:0;mso-width-relative:margin;mso-height-relative:margin;v-text-anchor:top" o:gfxdata="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" filled="f" stroked="f">
                 <v:textbox>
                   <w:txbxContent>
                     <w:p>
@@ -3614,7 +3552,7 @@
           </mc:Choice>
           <mc:Fallback>
             <w:pict>
-              <v:shape w14:anchorId="5F77CA91" id="_x0000_s1036" type="#_x0000_t202" style="position:absolute;margin-left:50.7pt;margin-top:8.05pt;width:107.95pt;height:49.05pt;z-index:251954176;visibility:visible;mso-wrap-style:square;mso-width-percent:0;mso-height-percent:0;mso-wrap-distance-left:9pt;mso-wrap-distance-top:3.6pt;mso-wrap-distance-right:9pt;mso-wrap-distance-bottom:3.6pt;mso-position-horizontal:absolute;mso-position-horizontal-relative:text;mso-position-vertical:absolute;mso-position-vertical-relative:text;mso-width-percent:0;mso-height-percent:0;mso-width-relative:margin;mso-height-relative:margin;v-text-anchor:top" o:gfxdata="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" filled="f" stroked="f">
+              <v:shape w14:anchorId="5F77CA91" id="_x0000_s1036" type="#_x0000_t202" style="position:absolute;margin-left:50.7pt;margin-top:8.05pt;width:107.95pt;height:49.05pt;z-index:251954176;visibility:visible;mso-wrap-style:square;mso-width-percent:0;mso-height-percent:0;mso-wrap-distance-left:9pt;mso-wrap-distance-top:3.6pt;mso-wrap-distance-right:9pt;mso-wrap-distance-bottom:3.6pt;mso-position-horizontal:absolute;mso-position-horizontal-relative:text;mso-position-vertical:absolute;mso-position-vertical-relative:text;mso-width-percent:0;mso-height-percent:0;mso-width-relative:margin;mso-height-relative:margin;v-text-anchor:top" o:gfxdata="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" filled="f" stroked="f">
                 <v:textbox>
                   <w:txbxContent>
                     <w:p>
@@ -3697,7 +3635,7 @@
               </wp:anchor>
             </w:drawing>
           </mc:Choice>
-          <mc:Fallback>
+          <mc:Fallback xmlns:w16sdtdh="http://schemas.microsoft.com/office/word/2020/wordml/sdtdatahash" xmlns:oel="http://schemas.microsoft.com/office/2019/extlst">
             <w:pict>
               <v:line w14:anchorId="4BF350BB" id="Straight Connector 50" o:spid="_x0000_s1026" style="position:absolute;flip:x;z-index:251944960;visibility:visible;mso-wrap-style:square;mso-wrap-distance-left:9pt;mso-wrap-distance-top:0;mso-wrap-distance-right:9pt;mso-wrap-distance-bottom:0;mso-position-horizontal:absolute;mso-position-horizontal-relative:text;mso-position-vertical:absolute;mso-position-vertical-relative:text" from="210.5pt,12.4pt" to="224.7pt,28.2pt" o:gfxdata="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" strokecolor="black [3200]" strokeweight=".5pt">
                 <v:stroke joinstyle="miter"/>
@@ -3834,7 +3772,7 @@
           </mc:Choice>
           <mc:Fallback>
             <w:pict>
-              <v:shape w14:anchorId="54240226" id="_x0000_s1037" type="#_x0000_t202" style="position:absolute;margin-left:272.7pt;margin-top:8pt;width:107.95pt;height:21.15pt;z-index:251955200;visibility:visible;mso-wrap-style:square;mso-width-percent:0;mso-height-percent:0;mso-wrap-distance-left:9pt;mso-wrap-distance-top:3.6pt;mso-wrap-distance-right:9pt;mso-wrap-distance-bottom:3.6pt;mso-position-horizontal:absolute;mso-position-horizontal-relative:text;mso-position-vertical:absolute;mso-position-vertical-relative:text;mso-width-percent:0;mso-height-percent:0;mso-width-relative:margin;mso-height-relative:margin;v-text-anchor:top" o:gfxdata="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" filled="f" stroked="f">
+              <v:shape w14:anchorId="54240226" id="_x0000_s1037" type="#_x0000_t202" style="position:absolute;margin-left:272.7pt;margin-top:8pt;width:107.95pt;height:21.15pt;z-index:251955200;visibility:visible;mso-wrap-style:square;mso-width-percent:0;mso-height-percent:0;mso-wrap-distance-left:9pt;mso-wrap-distance-top:3.6pt;mso-wrap-distance-right:9pt;mso-wrap-distance-bottom:3.6pt;mso-position-horizontal:absolute;mso-position-horizontal-relative:text;mso-position-vertical:absolute;mso-position-vertical-relative:text;mso-width-percent:0;mso-height-percent:0;mso-width-relative:margin;mso-height-relative:margin;v-text-anchor:top" o:gfxdata="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" filled="f" stroked="f">
                 <v:textbox>
                   <w:txbxContent>
                     <w:p>
@@ -3864,6 +3802,7 @@
         <w:rPr>
           <w:noProof/>
         </w:rPr>
+        <w:lastRenderedPageBreak/>
         <w:drawing>
           <wp:inline distT="0" distB="0" distL="0" distR="0" wp14:anchorId="746D48AE" wp14:editId="3F93C966">
             <wp:extent cx="5731510" cy="2053590"/>
@@ -3931,7 +3870,7 @@
         <w:rPr>
           <w:rFonts w:eastAsia="Times New Roman"/>
           <w:color w:val="000000"/>
-          <w:lang w:val="en-PK" w:eastAsia="en-PK"/>
+          <w:lang/>
         </w:rPr>
       </w:pPr>
       <w:r>
@@ -3941,7 +3880,7 @@
           <w:bCs/>
           <w:color w:val="000000"/>
           <w:bdr w:val="none" w:sz="0" w:space="0" w:color="auto" w:frame="1"/>
-          <w:lang w:val="en-PK" w:eastAsia="en-PK"/>
+          <w:lang/>
         </w:rPr>
         <w:t>Why did the engineers come up with yet another protocol? Wasn’t SPI enough for all applications?</w:t>
       </w:r>
@@ -3955,14 +3894,14 @@
         <w:rPr>
           <w:rFonts w:eastAsia="Times New Roman"/>
           <w:color w:val="000000"/>
-          <w:lang w:val="en-PK" w:eastAsia="en-PK"/>
+          <w:lang/>
         </w:rPr>
       </w:pPr>
       <w:r>
         <w:rPr>
           <w:rFonts w:eastAsia="Times New Roman"/>
           <w:color w:val="000000"/>
-          <w:lang w:val="en-PK" w:eastAsia="en-PK"/>
+          <w:lang/>
         </w:rPr>
         <w:t>SPI was enough for most of the use cases like reading data from sensors and sending data to actuators or output devices and is still one of the most preferred protocols for on-chip serial communication</w:t>
       </w:r>
@@ -3970,7 +3909,7 @@
         <w:rPr>
           <w:rFonts w:eastAsia="Times New Roman"/>
           <w:color w:val="000000"/>
-          <w:lang w:val="en-US" w:eastAsia="en-PK"/>
+          <w:lang w:val="en-US"/>
         </w:rPr>
         <w:t xml:space="preserve"> but</w:t>
       </w:r>
@@ -3978,7 +3917,7 @@
         <w:rPr>
           <w:rFonts w:eastAsia="Times New Roman"/>
           <w:color w:val="000000"/>
-          <w:lang w:val="en-PK" w:eastAsia="en-PK"/>
+          <w:lang/>
         </w:rPr>
         <w:t xml:space="preserve"> engineers struggled with one important problem, which is adding more memory to their embedded devices.</w:t>
       </w:r>
@@ -3995,7 +3934,7 @@
           <w:bCs/>
           <w:color w:val="000000"/>
           <w:bdr w:val="none" w:sz="0" w:space="0" w:color="auto" w:frame="1"/>
-          <w:lang w:val="en-PK" w:eastAsia="en-PK"/>
+          <w:lang/>
         </w:rPr>
       </w:pPr>
       <w:r>
@@ -4005,7 +3944,7 @@
           <w:bCs/>
           <w:color w:val="000000"/>
           <w:bdr w:val="none" w:sz="0" w:space="0" w:color="auto" w:frame="1"/>
-          <w:lang w:val="en-PK" w:eastAsia="en-PK"/>
+          <w:lang/>
         </w:rPr>
         <w:t>What is the problem with flash memory, that makes it need a special interface? </w:t>
       </w:r>
@@ -4019,14 +3958,14 @@
         <w:rPr>
           <w:rFonts w:eastAsia="Times New Roman"/>
           <w:color w:val="000000"/>
-          <w:lang w:val="en-PK" w:eastAsia="en-PK"/>
+          <w:lang/>
         </w:rPr>
       </w:pPr>
       <w:r>
         <w:rPr>
           <w:rFonts w:eastAsia="Times New Roman"/>
           <w:color w:val="000000"/>
-          <w:lang w:val="en-PK" w:eastAsia="en-PK"/>
+          <w:lang/>
         </w:rPr>
         <w:t>Flash memory is cheap and durable which makes it an attractive option for embedded applications. But it is slow by nature and this will create a bottleneck and impact the performance of embedded applications. Even though SPI is fast, the flash devices were not able to send out data at this rate through a single data line to make it work as fast as the on-chip memory.</w:t>
       </w:r>
@@ -4043,7 +3982,7 @@
           <w:bCs/>
           <w:color w:val="000000"/>
           <w:bdr w:val="none" w:sz="0" w:space="0" w:color="auto" w:frame="1"/>
-          <w:lang w:val="en-PK" w:eastAsia="en-PK"/>
+          <w:lang/>
         </w:rPr>
       </w:pPr>
       <w:r>
@@ -4053,7 +3992,7 @@
           <w:bCs/>
           <w:color w:val="000000"/>
           <w:bdr w:val="none" w:sz="0" w:space="0" w:color="auto" w:frame="1"/>
-          <w:lang w:val="en-PK" w:eastAsia="en-PK"/>
+          <w:lang/>
         </w:rPr>
         <w:t>What solution did we use before quad SPI?</w:t>
       </w:r>
@@ -4067,14 +4006,14 @@
         <w:rPr>
           <w:rFonts w:eastAsia="Times New Roman"/>
           <w:color w:val="000000"/>
-          <w:lang w:val="en-US" w:eastAsia="en-PK"/>
+          <w:lang w:val="en-US"/>
         </w:rPr>
       </w:pPr>
       <w:r>
         <w:rPr>
           <w:rFonts w:eastAsia="Times New Roman"/>
           <w:color w:val="000000"/>
-          <w:lang w:val="en-PK" w:eastAsia="en-PK"/>
+          <w:lang/>
         </w:rPr>
         <w:t xml:space="preserve">Earlier before quad-SPI came, the solution was to use parallel memory where 8, 16 or 32 pins (depending on the address range) can be used to connect the external memory device with the microcontroller to achieve fast performance. But this approach had </w:t>
       </w:r>
@@ -4082,7 +4021,7 @@
         <w:rPr>
           <w:rFonts w:eastAsia="Times New Roman"/>
           <w:color w:val="000000"/>
-          <w:lang w:val="en-US" w:eastAsia="en-PK"/>
+          <w:lang w:val="en-US"/>
         </w:rPr>
         <w:t xml:space="preserve">two </w:t>
       </w:r>
@@ -4090,7 +4029,7 @@
         <w:rPr>
           <w:rFonts w:eastAsia="Times New Roman"/>
           <w:color w:val="000000"/>
-          <w:lang w:val="en-PK" w:eastAsia="en-PK"/>
+          <w:lang/>
         </w:rPr>
         <w:t xml:space="preserve">major </w:t>
       </w:r>
@@ -4098,7 +4037,7 @@
         <w:rPr>
           <w:rFonts w:eastAsia="Times New Roman"/>
           <w:color w:val="000000"/>
-          <w:lang w:val="en-US" w:eastAsia="en-PK"/>
+          <w:lang w:val="en-US"/>
         </w:rPr>
         <w:t>disadvantages:</w:t>
       </w:r>
@@ -4148,14 +4087,14 @@
         <w:rPr>
           <w:rFonts w:eastAsia="Times New Roman"/>
           <w:color w:val="000000"/>
-          <w:lang w:val="en-US" w:eastAsia="en-PK"/>
+          <w:lang w:val="en-US"/>
         </w:rPr>
       </w:pPr>
       <w:r>
         <w:rPr>
           <w:rFonts w:eastAsia="Times New Roman"/>
           <w:color w:val="000000"/>
-          <w:lang w:val="en-US" w:eastAsia="en-PK"/>
+          <w:lang w:val="en-US"/>
         </w:rPr>
         <w:t>To eliminate the problems discussed above, the Quad-SPI protocol was made.</w:t>
       </w:r>
@@ -4292,7 +4231,7 @@
                 <w:b/>
                 <w:bCs/>
                 <w:color w:val="3A3A3A"/>
-                <w:lang w:val="en-US" w:eastAsia="en-PK"/>
+                <w:lang w:val="en-US"/>
               </w:rPr>
             </w:pPr>
             <w:r>
@@ -4301,8 +4240,9 @@
                 <w:b/>
                 <w:bCs/>
                 <w:color w:val="3A3A3A"/>
-                <w:lang w:val="en-US" w:eastAsia="en-PK"/>
+                <w:lang w:val="en-US"/>
               </w:rPr>
+              <w:lastRenderedPageBreak/>
               <w:t>Benefits</w:t>
             </w:r>
           </w:p>
@@ -4334,7 +4274,7 @@
                 <w:b/>
                 <w:bCs/>
                 <w:color w:val="3A3A3A"/>
-                <w:lang w:val="en-US" w:eastAsia="en-PK"/>
+                <w:lang w:val="en-US"/>
               </w:rPr>
             </w:pPr>
             <w:r>
@@ -4343,7 +4283,7 @@
                 <w:b/>
                 <w:bCs/>
                 <w:color w:val="3A3A3A"/>
-                <w:lang w:val="en-US" w:eastAsia="en-PK"/>
+                <w:lang w:val="en-US"/>
               </w:rPr>
               <w:t>Comments</w:t>
             </w:r>
@@ -4376,7 +4316,7 @@
               <w:rPr>
                 <w:rFonts w:eastAsia="Times New Roman"/>
                 <w:color w:val="3A3A3A"/>
-                <w:lang w:val="en-PK" w:eastAsia="en-PK"/>
+                <w:lang/>
               </w:rPr>
             </w:pPr>
             <w:r>
@@ -4409,14 +4349,11 @@
               <w:rPr>
                 <w:rFonts w:eastAsia="Times New Roman"/>
                 <w:color w:val="3A3A3A"/>
-                <w:lang w:val="en-PK" w:eastAsia="en-PK"/>
+                <w:lang/>
               </w:rPr>
             </w:pPr>
             <w:r>
-              <w:t>Saves GPIOs to be used for other purposes.</w:t>
-            </w:r>
-            <w:r>
-              <w:t xml:space="preserve"> Can </w:t>
+              <w:t xml:space="preserve">Saves GPIOs to be used for other purposes. Can </w:t>
             </w:r>
             <w:r>
               <w:t>support single, dual</w:t>
@@ -4456,7 +4393,7 @@
               <w:rPr>
                 <w:rFonts w:eastAsia="Times New Roman"/>
                 <w:color w:val="3A3A3A"/>
-                <w:lang w:val="en-PK" w:eastAsia="en-PK"/>
+                <w:lang/>
               </w:rPr>
             </w:pPr>
             <w:r>
@@ -4489,7 +4426,7 @@
               <w:rPr>
                 <w:rFonts w:eastAsia="Times New Roman"/>
                 <w:color w:val="3A3A3A"/>
-                <w:lang w:val="en-PK" w:eastAsia="en-PK"/>
+                <w:lang/>
               </w:rPr>
             </w:pPr>
             <w:r>
@@ -4524,7 +4461,7 @@
               <w:rPr>
                 <w:rFonts w:eastAsia="Times New Roman"/>
                 <w:color w:val="3A3A3A"/>
-                <w:lang w:val="en-PK" w:eastAsia="en-PK"/>
+                <w:lang/>
               </w:rPr>
             </w:pPr>
             <w:r>
@@ -4557,7 +4494,7 @@
               <w:rPr>
                 <w:rFonts w:eastAsia="Times New Roman"/>
                 <w:color w:val="3A3A3A"/>
-                <w:lang w:val="en-PK" w:eastAsia="en-PK"/>
+                <w:lang/>
               </w:rPr>
             </w:pPr>
             <w:r>
@@ -4607,27 +4544,27 @@
               <w:rPr>
                 <w:rFonts w:eastAsia="Times New Roman"/>
                 <w:color w:val="3A3A3A"/>
-                <w:lang w:val="en-PK" w:eastAsia="en-PK"/>
+                <w:lang/>
               </w:rPr>
             </w:pPr>
             <w:r>
               <w:rPr>
                 <w:color w:val="3A3A3A"/>
-                <w:lang w:eastAsia="en-PK"/>
+                <w:lang/>
               </w:rPr>
               <w:t>Cost</w:t>
             </w:r>
             <w:r>
               <w:rPr>
                 <w:color w:val="3A3A3A"/>
-                <w:lang w:eastAsia="en-PK"/>
+                <w:lang/>
               </w:rPr>
               <w:t>-</w:t>
             </w:r>
             <w:r>
               <w:rPr>
                 <w:color w:val="3A3A3A"/>
-                <w:lang w:eastAsia="en-PK"/>
+                <w:lang/>
               </w:rPr>
               <w:t>effective</w:t>
             </w:r>
@@ -4658,7 +4595,7 @@
               <w:rPr>
                 <w:rFonts w:eastAsia="Times New Roman"/>
                 <w:color w:val="3A3A3A"/>
-                <w:lang w:val="en-PK" w:eastAsia="en-PK"/>
+                <w:lang/>
               </w:rPr>
             </w:pPr>
             <w:r>
@@ -4693,7 +4630,7 @@
               <w:rPr>
                 <w:rFonts w:eastAsia="Times New Roman"/>
                 <w:color w:val="3A3A3A"/>
-                <w:lang w:val="en-PK" w:eastAsia="en-PK"/>
+                <w:lang/>
               </w:rPr>
             </w:pPr>
             <w:r>
@@ -4726,7 +4663,7 @@
               <w:rPr>
                 <w:rFonts w:eastAsia="Times New Roman"/>
                 <w:color w:val="3A3A3A"/>
-                <w:lang w:val="en-PK" w:eastAsia="en-PK"/>
+                <w:lang/>
               </w:rPr>
             </w:pPr>
             <w:r>
@@ -4767,7 +4704,7 @@
               <w:rPr>
                 <w:rFonts w:eastAsia="Times New Roman"/>
                 <w:color w:val="3A3A3A"/>
-                <w:lang w:val="en-PK" w:eastAsia="en-PK"/>
+                <w:lang/>
               </w:rPr>
             </w:pPr>
             <w:r>
@@ -4800,29 +4737,11 @@
               <w:rPr>
                 <w:rFonts w:eastAsia="Times New Roman"/>
                 <w:color w:val="3A3A3A"/>
-                <w:lang w:val="en-PK" w:eastAsia="en-PK"/>
+                <w:lang/>
               </w:rPr>
             </w:pPr>
             <w:r>
-              <w:t>Memory-mapped mode allows Quad-SPI memory to be accessed autonomously by any</w:t>
-            </w:r>
-            <w:r>
-              <w:t xml:space="preserve"> master e.g., </w:t>
-            </w:r>
-            <w:r>
-              <w:t>AHB</w:t>
-            </w:r>
-            <w:r>
-              <w:t xml:space="preserve">, </w:t>
-            </w:r>
-            <w:r>
-              <w:t>AXI</w:t>
-            </w:r>
-            <w:r>
-              <w:t>, Wishbone, etc.</w:t>
-            </w:r>
-            <w:r>
-              <w:t xml:space="preserve"> </w:t>
+              <w:t xml:space="preserve">Memory-mapped mode allows Quad-SPI memory to be accessed autonomously by any master e.g., AHB, AXI, Wishbone, etc. </w:t>
             </w:r>
           </w:p>
         </w:tc>
@@ -4853,7 +4772,7 @@
               <w:rPr>
                 <w:rFonts w:eastAsia="Times New Roman"/>
                 <w:color w:val="3A3A3A"/>
-                <w:lang w:val="en-PK" w:eastAsia="en-PK"/>
+                <w:lang/>
               </w:rPr>
             </w:pPr>
             <w:r>
@@ -4886,7 +4805,7 @@
               <w:rPr>
                 <w:rFonts w:eastAsia="Times New Roman"/>
                 <w:color w:val="3A3A3A"/>
-                <w:lang w:val="en-PK" w:eastAsia="en-PK"/>
+                <w:lang/>
               </w:rPr>
             </w:pPr>
             <w:r>
@@ -4948,16 +4867,7 @@
           <w:sz w:val="24"/>
           <w:szCs w:val="24"/>
         </w:rPr>
-        <w:t xml:space="preserve"> Protocol</w:t>
-      </w:r>
-      <w:r>
-        <w:rPr>
-          <w:b/>
-          <w:bCs/>
-          <w:sz w:val="24"/>
-          <w:szCs w:val="24"/>
-        </w:rPr>
-        <w:t>:</w:t>
+        <w:t xml:space="preserve"> Protocol:</w:t>
       </w:r>
     </w:p>
     <w:p>
@@ -5210,7 +5120,7 @@
               </wp:anchor>
             </w:drawing>
           </mc:Choice>
-          <mc:Fallback>
+          <mc:Fallback xmlns:w16sdtdh="http://schemas.microsoft.com/office/word/2020/wordml/sdtdatahash" xmlns:oel="http://schemas.microsoft.com/office/2019/extlst">
             <w:pict>
               <v:rect w14:anchorId="10DBDC02" id="Rectangle 201" o:spid="_x0000_s1026" style="position:absolute;margin-left:-4.55pt;margin-top:74.35pt;width:73.5pt;height:31.6pt;z-index:251964416;visibility:visible;mso-wrap-style:square;mso-wrap-distance-left:9pt;mso-wrap-distance-top:0;mso-wrap-distance-right:9pt;mso-wrap-distance-bottom:0;mso-position-horizontal:absolute;mso-position-horizontal-relative:text;mso-position-vertical:absolute;mso-position-vertical-relative:text;v-text-anchor:middle" o:gfxdata="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" filled="f" strokecolor="#fff2cc [663]" strokeweight="1.5pt"/>
             </w:pict>
@@ -5283,31 +5193,13 @@
         </w:rPr>
       </w:pPr>
       <w:r>
-        <w:t xml:space="preserve">Similarly, </w:t>
-      </w:r>
-      <w:r>
-        <w:t xml:space="preserve">the data we want to send to the </w:t>
-      </w:r>
-      <w:r>
-        <w:t>master</w:t>
-      </w:r>
-      <w:r>
-        <w:t xml:space="preserve"> from </w:t>
+        <w:t xml:space="preserve">Similarly, the data we want to send to the master from </w:t>
       </w:r>
       <w:r>
         <w:t xml:space="preserve">the </w:t>
       </w:r>
       <w:r>
-        <w:t>slave</w:t>
-      </w:r>
-      <w:r>
-        <w:t xml:space="preserve"> is 8’h</w:t>
-      </w:r>
-      <w:r>
-        <w:t>DE</w:t>
-      </w:r>
-      <w:r>
-        <w:t xml:space="preserve"> stored in </w:t>
+        <w:t xml:space="preserve">slave is 8’hDE stored in </w:t>
       </w:r>
       <w:proofErr w:type="spellStart"/>
       <w:r>
@@ -5378,35 +5270,7 @@
           <w:b/>
           <w:bCs/>
         </w:rPr>
-        <w:t>M</w:t>
-      </w:r>
-      <w:r>
-        <w:rPr>
-          <w:b/>
-          <w:bCs/>
-        </w:rPr>
-        <w:t>I</w:t>
-      </w:r>
-      <w:r>
-        <w:rPr>
-          <w:b/>
-          <w:bCs/>
-        </w:rPr>
-        <w:t>S</w:t>
-      </w:r>
-      <w:r>
-        <w:rPr>
-          <w:b/>
-          <w:bCs/>
-        </w:rPr>
-        <w:t>O</w:t>
-      </w:r>
-      <w:r>
-        <w:rPr>
-          <w:b/>
-          <w:bCs/>
-        </w:rPr>
-        <w:t>_x</w:t>
+        <w:t>MISO_x</w:t>
       </w:r>
       <w:proofErr w:type="spellEnd"/>
       <w:r>
@@ -5502,7 +5366,7 @@
               </wp:anchor>
             </w:drawing>
           </mc:Choice>
-          <mc:Fallback>
+          <mc:Fallback xmlns:w16sdtdh="http://schemas.microsoft.com/office/word/2020/wordml/sdtdatahash" xmlns:oel="http://schemas.microsoft.com/office/2019/extlst">
             <w:pict>
               <v:rect w14:anchorId="78833CF3" id="Rectangle 203" o:spid="_x0000_s1026" style="position:absolute;margin-left:-6.7pt;margin-top:124.05pt;width:81.4pt;height:26.65pt;z-index:251967488;visibility:visible;mso-wrap-style:square;mso-width-percent:0;mso-height-percent:0;mso-wrap-distance-left:9pt;mso-wrap-distance-top:0;mso-wrap-distance-right:9pt;mso-wrap-distance-bottom:0;mso-position-horizontal:absolute;mso-position-horizontal-relative:text;mso-position-vertical:absolute;mso-position-vertical-relative:text;mso-width-percent:0;mso-height-percent:0;mso-width-relative:margin;mso-height-relative:margin;v-text-anchor:middle" o:gfxdata="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" filled="f" strokecolor="#fff2cc [663]" strokeweight="2.25pt"/>
             </w:pict>
@@ -5559,16 +5423,6 @@
       <w:pPr>
         <w:spacing w:line="240" w:lineRule="auto"/>
       </w:pPr>
-    </w:p>
-    <w:p>
-      <w:pPr>
-        <w:spacing w:line="240" w:lineRule="auto"/>
-      </w:pPr>
-    </w:p>
-    <w:p>
-      <w:pPr>
-        <w:spacing w:line="240" w:lineRule="auto"/>
-      </w:pPr>
       <w:r>
         <w:t>We know that initially</w:t>
       </w:r>
@@ -5600,22 +5454,500 @@
     <w:p>
       <w:pPr>
         <w:spacing w:line="240" w:lineRule="auto"/>
-      </w:pPr>
-    </w:p>
-    <w:p>
-      <w:pPr>
-        <w:spacing w:line="240" w:lineRule="auto"/>
         <w:ind w:left="-426"/>
       </w:pPr>
       <w:r>
         <w:rPr>
           <w:noProof/>
+          <w:color w:val="FFC000"/>
+        </w:rPr>
+        <w:lastRenderedPageBreak/>
+        <mc:AlternateContent>
+          <mc:Choice Requires="wps">
+            <w:drawing>
+              <wp:anchor distT="0" distB="0" distL="114300" distR="114300" simplePos="0" relativeHeight="251982848" behindDoc="0" locked="0" layoutInCell="1" allowOverlap="1" wp14:anchorId="5278071E" wp14:editId="465DEE02">
+                <wp:simplePos x="0" y="0"/>
+                <wp:positionH relativeFrom="column">
+                  <wp:posOffset>1309119</wp:posOffset>
+                </wp:positionH>
+                <wp:positionV relativeFrom="paragraph">
+                  <wp:posOffset>3147838</wp:posOffset>
+                </wp:positionV>
+                <wp:extent cx="366950" cy="243972"/>
+                <wp:effectExtent l="0" t="57150" r="14605" b="22860"/>
+                <wp:wrapNone/>
+                <wp:docPr id="21" name="Connector: Curved 21"/>
+                <wp:cNvGraphicFramePr/>
+                <a:graphic xmlns:a="http://schemas.openxmlformats.org/drawingml/2006/main">
+                  <a:graphicData uri="http://schemas.microsoft.com/office/word/2010/wordprocessingShape">
+                    <wps:wsp>
+                      <wps:cNvCnPr/>
+                      <wps:spPr>
+                        <a:xfrm flipV="1">
+                          <a:off x="0" y="0"/>
+                          <a:ext cx="366950" cy="243972"/>
+                        </a:xfrm>
+                        <a:prstGeom prst="curvedConnector3">
+                          <a:avLst>
+                            <a:gd name="adj1" fmla="val 26007"/>
+                          </a:avLst>
+                        </a:prstGeom>
+                        <a:ln w="19050">
+                          <a:solidFill>
+                            <a:srgbClr val="FF0000"/>
+                          </a:solidFill>
+                          <a:tailEnd type="triangle"/>
+                        </a:ln>
+                      </wps:spPr>
+                      <wps:style>
+                        <a:lnRef idx="1">
+                          <a:schemeClr val="accent1"/>
+                        </a:lnRef>
+                        <a:fillRef idx="0">
+                          <a:schemeClr val="accent1"/>
+                        </a:fillRef>
+                        <a:effectRef idx="0">
+                          <a:schemeClr val="accent1"/>
+                        </a:effectRef>
+                        <a:fontRef idx="minor">
+                          <a:schemeClr val="tx1"/>
+                        </a:fontRef>
+                      </wps:style>
+                      <wps:bodyPr/>
+                    </wps:wsp>
+                  </a:graphicData>
+                </a:graphic>
+                <wp14:sizeRelH relativeFrom="margin">
+                  <wp14:pctWidth>0</wp14:pctWidth>
+                </wp14:sizeRelH>
+                <wp14:sizeRelV relativeFrom="margin">
+                  <wp14:pctHeight>0</wp14:pctHeight>
+                </wp14:sizeRelV>
+              </wp:anchor>
+            </w:drawing>
+          </mc:Choice>
+          <mc:Fallback>
+            <w:pict>
+              <v:shapetype w14:anchorId="1003F4D6" id="_x0000_t38" coordsize="21600,21600" o:spt="38" o:oned="t" path="m,c@0,0@1,5400@1,10800@1,16200@2,21600,21600,21600e" filled="f">
+                <v:formulas>
+                  <v:f eqn="mid #0 0"/>
+                  <v:f eqn="val #0"/>
+                  <v:f eqn="mid #0 21600"/>
+                </v:formulas>
+                <v:path arrowok="t" fillok="f" o:connecttype="none"/>
+                <v:handles>
+                  <v:h position="#0,center"/>
+                </v:handles>
+                <o:lock v:ext="edit" shapetype="t"/>
+              </v:shapetype>
+              <v:shape id="Connector: Curved 21" o:spid="_x0000_s1026" type="#_x0000_t38" style="position:absolute;margin-left:103.1pt;margin-top:247.85pt;width:28.9pt;height:19.2pt;flip:y;z-index:251982848;visibility:visible;mso-wrap-style:square;mso-width-percent:0;mso-height-percent:0;mso-wrap-distance-left:9pt;mso-wrap-distance-top:0;mso-wrap-distance-right:9pt;mso-wrap-distance-bottom:0;mso-position-horizontal:absolute;mso-position-horizontal-relative:text;mso-position-vertical:absolute;mso-position-vertical-relative:text;mso-width-percent:0;mso-height-percent:0;mso-width-relative:margin;mso-height-relative:margin" o:gfxdata="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" adj="5618" strokecolor="red" strokeweight="1.5pt">
+                <v:stroke endarrow="block" joinstyle="miter"/>
+              </v:shape>
+            </w:pict>
+          </mc:Fallback>
+        </mc:AlternateContent>
+      </w:r>
+      <w:r>
+        <w:rPr>
+          <w:noProof/>
+        </w:rPr>
+        <mc:AlternateContent>
+          <mc:Choice Requires="wps">
+            <w:drawing>
+              <wp:anchor distT="0" distB="0" distL="114300" distR="114300" simplePos="0" relativeHeight="251980800" behindDoc="0" locked="0" layoutInCell="1" allowOverlap="1" wp14:anchorId="10ACECAE" wp14:editId="21E33189">
+                <wp:simplePos x="0" y="0"/>
+                <wp:positionH relativeFrom="column">
+                  <wp:posOffset>1086317</wp:posOffset>
+                </wp:positionH>
+                <wp:positionV relativeFrom="paragraph">
+                  <wp:posOffset>3321937</wp:posOffset>
+                </wp:positionV>
+                <wp:extent cx="206286" cy="168599"/>
+                <wp:effectExtent l="0" t="0" r="22860" b="22225"/>
+                <wp:wrapNone/>
+                <wp:docPr id="15" name="Oval 15"/>
+                <wp:cNvGraphicFramePr/>
+                <a:graphic xmlns:a="http://schemas.openxmlformats.org/drawingml/2006/main">
+                  <a:graphicData uri="http://schemas.microsoft.com/office/word/2010/wordprocessingShape">
+                    <wps:wsp>
+                      <wps:cNvSpPr/>
+                      <wps:spPr>
+                        <a:xfrm>
+                          <a:off x="0" y="0"/>
+                          <a:ext cx="206286" cy="168599"/>
+                        </a:xfrm>
+                        <a:prstGeom prst="ellipse">
+                          <a:avLst/>
+                        </a:prstGeom>
+                        <a:noFill/>
+                        <a:ln>
+                          <a:solidFill>
+                            <a:srgbClr val="FF0000"/>
+                          </a:solidFill>
+                        </a:ln>
+                      </wps:spPr>
+                      <wps:style>
+                        <a:lnRef idx="2">
+                          <a:schemeClr val="accent6"/>
+                        </a:lnRef>
+                        <a:fillRef idx="1">
+                          <a:schemeClr val="lt1"/>
+                        </a:fillRef>
+                        <a:effectRef idx="0">
+                          <a:schemeClr val="accent6"/>
+                        </a:effectRef>
+                        <a:fontRef idx="minor">
+                          <a:schemeClr val="dk1"/>
+                        </a:fontRef>
+                      </wps:style>
+                      <wps:bodyPr rot="0" spcFirstLastPara="0" vertOverflow="overflow" horzOverflow="overflow" vert="horz" wrap="square" lIns="91440" tIns="45720" rIns="91440" bIns="45720" numCol="1" spcCol="0" rtlCol="0" fromWordArt="0" anchor="ctr" anchorCtr="0" forceAA="0" compatLnSpc="1">
+                        <a:prstTxWarp prst="textNoShape">
+                          <a:avLst/>
+                        </a:prstTxWarp>
+                        <a:noAutofit/>
+                      </wps:bodyPr>
+                    </wps:wsp>
+                  </a:graphicData>
+                </a:graphic>
+                <wp14:sizeRelH relativeFrom="margin">
+                  <wp14:pctWidth>0</wp14:pctWidth>
+                </wp14:sizeRelH>
+                <wp14:sizeRelV relativeFrom="margin">
+                  <wp14:pctHeight>0</wp14:pctHeight>
+                </wp14:sizeRelV>
+              </wp:anchor>
+            </w:drawing>
+          </mc:Choice>
+          <mc:Fallback>
+            <w:pict>
+              <v:oval w14:anchorId="4AD7F72D" id="Oval 15" o:spid="_x0000_s1026" style="position:absolute;margin-left:85.55pt;margin-top:261.55pt;width:16.25pt;height:13.3pt;z-index:251980800;visibility:visible;mso-wrap-style:square;mso-width-percent:0;mso-height-percent:0;mso-wrap-distance-left:9pt;mso-wrap-distance-top:0;mso-wrap-distance-right:9pt;mso-wrap-distance-bottom:0;mso-position-horizontal:absolute;mso-position-horizontal-relative:text;mso-position-vertical:absolute;mso-position-vertical-relative:text;mso-width-percent:0;mso-height-percent:0;mso-width-relative:margin;mso-height-relative:margin;v-text-anchor:middle" o:gfxdata="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" filled="f" strokecolor="red" strokeweight="1pt">
+                <v:stroke joinstyle="miter"/>
+              </v:oval>
+            </w:pict>
+          </mc:Fallback>
+        </mc:AlternateContent>
+      </w:r>
+      <w:r>
+        <w:rPr>
+          <w:noProof/>
+        </w:rPr>
+        <mc:AlternateContent>
+          <mc:Choice Requires="wps">
+            <w:drawing>
+              <wp:anchor distT="0" distB="0" distL="114300" distR="114300" simplePos="0" relativeHeight="251978752" behindDoc="0" locked="0" layoutInCell="1" allowOverlap="1" wp14:anchorId="73FFA2BD" wp14:editId="4DAB39D1">
+                <wp:simplePos x="0" y="0"/>
+                <wp:positionH relativeFrom="column">
+                  <wp:posOffset>1643756</wp:posOffset>
+                </wp:positionH>
+                <wp:positionV relativeFrom="paragraph">
+                  <wp:posOffset>3018254</wp:posOffset>
+                </wp:positionV>
+                <wp:extent cx="206286" cy="168599"/>
+                <wp:effectExtent l="0" t="0" r="22860" b="22225"/>
+                <wp:wrapNone/>
+                <wp:docPr id="14" name="Oval 14"/>
+                <wp:cNvGraphicFramePr/>
+                <a:graphic xmlns:a="http://schemas.openxmlformats.org/drawingml/2006/main">
+                  <a:graphicData uri="http://schemas.microsoft.com/office/word/2010/wordprocessingShape">
+                    <wps:wsp>
+                      <wps:cNvSpPr/>
+                      <wps:spPr>
+                        <a:xfrm>
+                          <a:off x="0" y="0"/>
+                          <a:ext cx="206286" cy="168599"/>
+                        </a:xfrm>
+                        <a:prstGeom prst="ellipse">
+                          <a:avLst/>
+                        </a:prstGeom>
+                        <a:noFill/>
+                        <a:ln>
+                          <a:solidFill>
+                            <a:srgbClr val="FF0000"/>
+                          </a:solidFill>
+                        </a:ln>
+                      </wps:spPr>
+                      <wps:style>
+                        <a:lnRef idx="2">
+                          <a:schemeClr val="accent6"/>
+                        </a:lnRef>
+                        <a:fillRef idx="1">
+                          <a:schemeClr val="lt1"/>
+                        </a:fillRef>
+                        <a:effectRef idx="0">
+                          <a:schemeClr val="accent6"/>
+                        </a:effectRef>
+                        <a:fontRef idx="minor">
+                          <a:schemeClr val="dk1"/>
+                        </a:fontRef>
+                      </wps:style>
+                      <wps:bodyPr rot="0" spcFirstLastPara="0" vertOverflow="overflow" horzOverflow="overflow" vert="horz" wrap="square" lIns="91440" tIns="45720" rIns="91440" bIns="45720" numCol="1" spcCol="0" rtlCol="0" fromWordArt="0" anchor="ctr" anchorCtr="0" forceAA="0" compatLnSpc="1">
+                        <a:prstTxWarp prst="textNoShape">
+                          <a:avLst/>
+                        </a:prstTxWarp>
+                        <a:noAutofit/>
+                      </wps:bodyPr>
+                    </wps:wsp>
+                  </a:graphicData>
+                </a:graphic>
+                <wp14:sizeRelH relativeFrom="margin">
+                  <wp14:pctWidth>0</wp14:pctWidth>
+                </wp14:sizeRelH>
+                <wp14:sizeRelV relativeFrom="margin">
+                  <wp14:pctHeight>0</wp14:pctHeight>
+                </wp14:sizeRelV>
+              </wp:anchor>
+            </w:drawing>
+          </mc:Choice>
+          <mc:Fallback>
+            <w:pict>
+              <v:oval w14:anchorId="60A56EE0" id="Oval 14" o:spid="_x0000_s1026" style="position:absolute;margin-left:129.45pt;margin-top:237.65pt;width:16.25pt;height:13.3pt;z-index:251978752;visibility:visible;mso-wrap-style:square;mso-width-percent:0;mso-height-percent:0;mso-wrap-distance-left:9pt;mso-wrap-distance-top:0;mso-wrap-distance-right:9pt;mso-wrap-distance-bottom:0;mso-position-horizontal:absolute;mso-position-horizontal-relative:text;mso-position-vertical:absolute;mso-position-vertical-relative:text;mso-width-percent:0;mso-height-percent:0;mso-width-relative:margin;mso-height-relative:margin;v-text-anchor:middle" o:gfxdata="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" filled="f" strokecolor="red" strokeweight="1pt">
+                <v:stroke joinstyle="miter"/>
+              </v:oval>
+            </w:pict>
+          </mc:Fallback>
+        </mc:AlternateContent>
+      </w:r>
+      <w:r>
+        <w:rPr>
+          <w:noProof/>
+          <w:color w:val="FF0000"/>
+        </w:rPr>
+        <mc:AlternateContent>
+          <mc:Choice Requires="wps">
+            <w:drawing>
+              <wp:anchor distT="0" distB="0" distL="114300" distR="114300" simplePos="0" relativeHeight="251976704" behindDoc="0" locked="0" layoutInCell="1" allowOverlap="1" wp14:anchorId="3C209B85" wp14:editId="1A14B700">
+                <wp:simplePos x="0" y="0"/>
+                <wp:positionH relativeFrom="column">
+                  <wp:posOffset>1265482</wp:posOffset>
+                </wp:positionH>
+                <wp:positionV relativeFrom="paragraph">
+                  <wp:posOffset>1021510</wp:posOffset>
+                </wp:positionV>
+                <wp:extent cx="382818" cy="83307"/>
+                <wp:effectExtent l="0" t="0" r="55880" b="88265"/>
+                <wp:wrapNone/>
+                <wp:docPr id="13" name="Connector: Curved 13"/>
+                <wp:cNvGraphicFramePr/>
+                <a:graphic xmlns:a="http://schemas.openxmlformats.org/drawingml/2006/main">
+                  <a:graphicData uri="http://schemas.microsoft.com/office/word/2010/wordprocessingShape">
+                    <wps:wsp>
+                      <wps:cNvCnPr/>
+                      <wps:spPr>
+                        <a:xfrm>
+                          <a:off x="0" y="0"/>
+                          <a:ext cx="382818" cy="83307"/>
+                        </a:xfrm>
+                        <a:prstGeom prst="curvedConnector3">
+                          <a:avLst>
+                            <a:gd name="adj1" fmla="val 63400"/>
+                          </a:avLst>
+                        </a:prstGeom>
+                        <a:ln w="19050">
+                          <a:solidFill>
+                            <a:srgbClr val="FF0000"/>
+                          </a:solidFill>
+                          <a:tailEnd type="triangle"/>
+                        </a:ln>
+                      </wps:spPr>
+                      <wps:style>
+                        <a:lnRef idx="1">
+                          <a:schemeClr val="accent1"/>
+                        </a:lnRef>
+                        <a:fillRef idx="0">
+                          <a:schemeClr val="accent1"/>
+                        </a:fillRef>
+                        <a:effectRef idx="0">
+                          <a:schemeClr val="accent1"/>
+                        </a:effectRef>
+                        <a:fontRef idx="minor">
+                          <a:schemeClr val="tx1"/>
+                        </a:fontRef>
+                      </wps:style>
+                      <wps:bodyPr/>
+                    </wps:wsp>
+                  </a:graphicData>
+                </a:graphic>
+              </wp:anchor>
+            </w:drawing>
+          </mc:Choice>
+          <mc:Fallback>
+            <w:pict>
+              <v:shape w14:anchorId="6B34B76A" id="Connector: Curved 13" o:spid="_x0000_s1026" type="#_x0000_t38" style="position:absolute;margin-left:99.65pt;margin-top:80.45pt;width:30.15pt;height:6.55pt;z-index:251976704;visibility:visible;mso-wrap-style:square;mso-wrap-distance-left:9pt;mso-wrap-distance-top:0;mso-wrap-distance-right:9pt;mso-wrap-distance-bottom:0;mso-position-horizontal:absolute;mso-position-horizontal-relative:text;mso-position-vertical:absolute;mso-position-vertical-relative:text" o:gfxdata="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" adj="13694" strokecolor="red" strokeweight="1.5pt">
+                <v:stroke endarrow="block" joinstyle="miter"/>
+              </v:shape>
+            </w:pict>
+          </mc:Fallback>
+        </mc:AlternateContent>
+      </w:r>
+      <w:r>
+        <w:rPr>
+          <w:noProof/>
+        </w:rPr>
+        <mc:AlternateContent>
+          <mc:Choice Requires="wps">
+            <w:drawing>
+              <wp:anchor distT="0" distB="0" distL="114300" distR="114300" simplePos="0" relativeHeight="251975680" behindDoc="0" locked="0" layoutInCell="1" allowOverlap="1" wp14:anchorId="12C88CDF" wp14:editId="6D406B43">
+                <wp:simplePos x="0" y="0"/>
+                <wp:positionH relativeFrom="column">
+                  <wp:posOffset>1625899</wp:posOffset>
+                </wp:positionH>
+                <wp:positionV relativeFrom="paragraph">
+                  <wp:posOffset>1084280</wp:posOffset>
+                </wp:positionV>
+                <wp:extent cx="206286" cy="168599"/>
+                <wp:effectExtent l="0" t="0" r="22860" b="22225"/>
+                <wp:wrapNone/>
+                <wp:docPr id="12" name="Oval 12"/>
+                <wp:cNvGraphicFramePr/>
+                <a:graphic xmlns:a="http://schemas.openxmlformats.org/drawingml/2006/main">
+                  <a:graphicData uri="http://schemas.microsoft.com/office/word/2010/wordprocessingShape">
+                    <wps:wsp>
+                      <wps:cNvSpPr/>
+                      <wps:spPr>
+                        <a:xfrm>
+                          <a:off x="0" y="0"/>
+                          <a:ext cx="206286" cy="168599"/>
+                        </a:xfrm>
+                        <a:prstGeom prst="ellipse">
+                          <a:avLst/>
+                        </a:prstGeom>
+                        <a:noFill/>
+                        <a:ln>
+                          <a:solidFill>
+                            <a:srgbClr val="FF0000"/>
+                          </a:solidFill>
+                        </a:ln>
+                      </wps:spPr>
+                      <wps:style>
+                        <a:lnRef idx="2">
+                          <a:schemeClr val="accent6"/>
+                        </a:lnRef>
+                        <a:fillRef idx="1">
+                          <a:schemeClr val="lt1"/>
+                        </a:fillRef>
+                        <a:effectRef idx="0">
+                          <a:schemeClr val="accent6"/>
+                        </a:effectRef>
+                        <a:fontRef idx="minor">
+                          <a:schemeClr val="dk1"/>
+                        </a:fontRef>
+                      </wps:style>
+                      <wps:bodyPr rot="0" spcFirstLastPara="0" vertOverflow="overflow" horzOverflow="overflow" vert="horz" wrap="square" lIns="91440" tIns="45720" rIns="91440" bIns="45720" numCol="1" spcCol="0" rtlCol="0" fromWordArt="0" anchor="ctr" anchorCtr="0" forceAA="0" compatLnSpc="1">
+                        <a:prstTxWarp prst="textNoShape">
+                          <a:avLst/>
+                        </a:prstTxWarp>
+                        <a:noAutofit/>
+                      </wps:bodyPr>
+                    </wps:wsp>
+                  </a:graphicData>
+                </a:graphic>
+                <wp14:sizeRelH relativeFrom="margin">
+                  <wp14:pctWidth>0</wp14:pctWidth>
+                </wp14:sizeRelH>
+                <wp14:sizeRelV relativeFrom="margin">
+                  <wp14:pctHeight>0</wp14:pctHeight>
+                </wp14:sizeRelV>
+              </wp:anchor>
+            </w:drawing>
+          </mc:Choice>
+          <mc:Fallback>
+            <w:pict>
+              <v:oval w14:anchorId="2EB83999" id="Oval 12" o:spid="_x0000_s1026" style="position:absolute;margin-left:128pt;margin-top:85.4pt;width:16.25pt;height:13.3pt;z-index:251975680;visibility:visible;mso-wrap-style:square;mso-width-percent:0;mso-height-percent:0;mso-wrap-distance-left:9pt;mso-wrap-distance-top:0;mso-wrap-distance-right:9pt;mso-wrap-distance-bottom:0;mso-position-horizontal:absolute;mso-position-horizontal-relative:text;mso-position-vertical:absolute;mso-position-vertical-relative:text;mso-width-percent:0;mso-height-percent:0;mso-width-relative:margin;mso-height-relative:margin;v-text-anchor:middle" o:gfxdata="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" filled="f" strokecolor="red" strokeweight="1pt">
+                <v:stroke joinstyle="miter"/>
+              </v:oval>
+            </w:pict>
+          </mc:Fallback>
+        </mc:AlternateContent>
+      </w:r>
+      <w:r>
+        <w:rPr>
+          <w:noProof/>
+        </w:rPr>
+        <mc:AlternateContent>
+          <mc:Choice Requires="wps">
+            <w:drawing>
+              <wp:anchor distT="0" distB="0" distL="114300" distR="114300" simplePos="0" relativeHeight="251973632" behindDoc="0" locked="0" layoutInCell="1" allowOverlap="1" wp14:anchorId="51C3187D" wp14:editId="3E6405D8">
+                <wp:simplePos x="0" y="0"/>
+                <wp:positionH relativeFrom="column">
+                  <wp:posOffset>1064738</wp:posOffset>
+                </wp:positionH>
+                <wp:positionV relativeFrom="paragraph">
+                  <wp:posOffset>971878</wp:posOffset>
+                </wp:positionV>
+                <wp:extent cx="206286" cy="168599"/>
+                <wp:effectExtent l="0" t="0" r="22860" b="22225"/>
+                <wp:wrapNone/>
+                <wp:docPr id="11" name="Oval 11"/>
+                <wp:cNvGraphicFramePr/>
+                <a:graphic xmlns:a="http://schemas.openxmlformats.org/drawingml/2006/main">
+                  <a:graphicData uri="http://schemas.microsoft.com/office/word/2010/wordprocessingShape">
+                    <wps:wsp>
+                      <wps:cNvSpPr/>
+                      <wps:spPr>
+                        <a:xfrm>
+                          <a:off x="0" y="0"/>
+                          <a:ext cx="206286" cy="168599"/>
+                        </a:xfrm>
+                        <a:prstGeom prst="ellipse">
+                          <a:avLst/>
+                        </a:prstGeom>
+                        <a:noFill/>
+                        <a:ln>
+                          <a:solidFill>
+                            <a:srgbClr val="FF0000"/>
+                          </a:solidFill>
+                        </a:ln>
+                      </wps:spPr>
+                      <wps:style>
+                        <a:lnRef idx="2">
+                          <a:schemeClr val="accent6"/>
+                        </a:lnRef>
+                        <a:fillRef idx="1">
+                          <a:schemeClr val="lt1"/>
+                        </a:fillRef>
+                        <a:effectRef idx="0">
+                          <a:schemeClr val="accent6"/>
+                        </a:effectRef>
+                        <a:fontRef idx="minor">
+                          <a:schemeClr val="dk1"/>
+                        </a:fontRef>
+                      </wps:style>
+                      <wps:bodyPr rot="0" spcFirstLastPara="0" vertOverflow="overflow" horzOverflow="overflow" vert="horz" wrap="square" lIns="91440" tIns="45720" rIns="91440" bIns="45720" numCol="1" spcCol="0" rtlCol="0" fromWordArt="0" anchor="ctr" anchorCtr="0" forceAA="0" compatLnSpc="1">
+                        <a:prstTxWarp prst="textNoShape">
+                          <a:avLst/>
+                        </a:prstTxWarp>
+                        <a:noAutofit/>
+                      </wps:bodyPr>
+                    </wps:wsp>
+                  </a:graphicData>
+                </a:graphic>
+                <wp14:sizeRelH relativeFrom="margin">
+                  <wp14:pctWidth>0</wp14:pctWidth>
+                </wp14:sizeRelH>
+                <wp14:sizeRelV relativeFrom="margin">
+                  <wp14:pctHeight>0</wp14:pctHeight>
+                </wp14:sizeRelV>
+              </wp:anchor>
+            </w:drawing>
+          </mc:Choice>
+          <mc:Fallback>
+            <w:pict>
+              <v:oval w14:anchorId="098629CC" id="Oval 11" o:spid="_x0000_s1026" style="position:absolute;margin-left:83.85pt;margin-top:76.55pt;width:16.25pt;height:13.3pt;z-index:251973632;visibility:visible;mso-wrap-style:square;mso-width-percent:0;mso-height-percent:0;mso-wrap-distance-left:9pt;mso-wrap-distance-top:0;mso-wrap-distance-right:9pt;mso-wrap-distance-bottom:0;mso-position-horizontal:absolute;mso-position-horizontal-relative:text;mso-position-vertical:absolute;mso-position-vertical-relative:text;mso-width-percent:0;mso-height-percent:0;mso-width-relative:margin;mso-height-relative:margin;v-text-anchor:middle" o:gfxdata="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" filled="f" strokecolor="red" strokeweight="1pt">
+                <v:stroke joinstyle="miter"/>
+              </v:oval>
+            </w:pict>
+          </mc:Fallback>
+        </mc:AlternateContent>
+      </w:r>
+      <w:r>
+        <w:rPr>
+          <w:noProof/>
         </w:rPr>
         <w:drawing>
-          <wp:inline distT="0" distB="0" distL="0" distR="0" wp14:anchorId="79EBDF16" wp14:editId="058ED3B6">
-            <wp:extent cx="6530975" cy="1756229"/>
-            <wp:effectExtent l="0" t="0" r="3175" b="0"/>
-            <wp:docPr id="208" name="Picture 208"/>
+          <wp:inline distT="0" distB="0" distL="0" distR="0" wp14:anchorId="0BC5C878" wp14:editId="3B59AEE0">
+            <wp:extent cx="6379617" cy="2138192"/>
+            <wp:effectExtent l="0" t="0" r="2540" b="0"/>
+            <wp:docPr id="10" name="Picture 10"/>
             <wp:cNvGraphicFramePr>
               <a:graphicFrameLocks xmlns:a="http://schemas.openxmlformats.org/drawingml/2006/main" noChangeAspect="1"/>
             </wp:cNvGraphicFramePr>
@@ -5635,7 +5967,7 @@
                   <pic:spPr>
                     <a:xfrm>
                       <a:off x="0" y="0"/>
-                      <a:ext cx="6549347" cy="1761169"/>
+                      <a:ext cx="6400853" cy="2145309"/>
                     </a:xfrm>
                     <a:prstGeom prst="rect">
                       <a:avLst/>
@@ -5647,26 +5979,15 @@
           </wp:inline>
         </w:drawing>
       </w:r>
-    </w:p>
-    <w:p>
-      <w:pPr>
-        <w:spacing w:line="240" w:lineRule="auto"/>
-      </w:pPr>
-    </w:p>
-    <w:p>
-      <w:pPr>
-        <w:spacing w:line="240" w:lineRule="auto"/>
-        <w:ind w:left="-426"/>
-      </w:pPr>
       <w:r>
         <w:rPr>
           <w:noProof/>
         </w:rPr>
         <w:drawing>
-          <wp:inline distT="0" distB="0" distL="0" distR="0" wp14:anchorId="543C73B7" wp14:editId="41E81808">
-            <wp:extent cx="6368674" cy="1911927"/>
+          <wp:inline distT="0" distB="0" distL="0" distR="0" wp14:anchorId="062806F1" wp14:editId="1ABDF43B">
+            <wp:extent cx="6429044" cy="2155180"/>
             <wp:effectExtent l="0" t="0" r="0" b="0"/>
-            <wp:docPr id="209" name="Picture 209"/>
+            <wp:docPr id="4" name="Picture 4"/>
             <wp:cNvGraphicFramePr>
               <a:graphicFrameLocks xmlns:a="http://schemas.openxmlformats.org/drawingml/2006/main" noChangeAspect="1"/>
             </wp:cNvGraphicFramePr>
@@ -5678,7 +5999,7 @@
                     <pic:cNvPicPr/>
                   </pic:nvPicPr>
                   <pic:blipFill>
-                    <a:blip r:embed="rId14"/>
+                    <a:blip r:embed="rId13"/>
                     <a:stretch>
                       <a:fillRect/>
                     </a:stretch>
@@ -5686,7 +6007,7 @@
                   <pic:spPr>
                     <a:xfrm>
                       <a:off x="0" y="0"/>
-                      <a:ext cx="6434068" cy="1931559"/>
+                      <a:ext cx="6545131" cy="2194095"/>
                     </a:xfrm>
                     <a:prstGeom prst="rect">
                       <a:avLst/>
@@ -5803,7 +6124,7 @@
               </wp:anchor>
             </w:drawing>
           </mc:Choice>
-          <mc:Fallback>
+          <mc:Fallback xmlns:w16sdtdh="http://schemas.microsoft.com/office/word/2020/wordml/sdtdatahash" xmlns:oel="http://schemas.microsoft.com/office/2019/extlst">
             <w:pict>
               <v:rect w14:anchorId="793AF8A0" id="Rectangle 212" o:spid="_x0000_s1026" style="position:absolute;margin-left:222.4pt;margin-top:121.8pt;width:81.4pt;height:45.95pt;z-index:251972608;visibility:visible;mso-wrap-style:square;mso-width-percent:0;mso-height-percent:0;mso-wrap-distance-left:9pt;mso-wrap-distance-top:0;mso-wrap-distance-right:9pt;mso-wrap-distance-bottom:0;mso-position-horizontal:absolute;mso-position-horizontal-relative:text;mso-position-vertical:absolute;mso-position-vertical-relative:text;mso-width-percent:0;mso-height-percent:0;mso-width-relative:margin;mso-height-relative:margin;v-text-anchor:middle" o:gfxdata="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" filled="f" strokecolor="#fff2cc [663]" strokeweight="2.25pt"/>
             </w:pict>
@@ -5830,7 +6151,7 @@
                     <pic:cNvPicPr/>
                   </pic:nvPicPr>
                   <pic:blipFill>
-                    <a:blip r:embed="rId15"/>
+                    <a:blip r:embed="rId13"/>
                     <a:stretch>
                       <a:fillRect/>
                     </a:stretch>
@@ -5903,7 +6224,7 @@
         </w:rPr>
         <w:t xml:space="preserve"> link: </w:t>
       </w:r>
-      <w:hyperlink r:id="rId16" w:history="1">
+      <w:hyperlink r:id="rId14" w:history="1">
         <w:r>
           <w:rPr>
             <w:rStyle w:val="Hyperlink"/>
@@ -5913,8 +6234,8 @@
       </w:hyperlink>
     </w:p>
     <w:sectPr>
-      <w:headerReference w:type="default" r:id="rId17"/>
-      <w:footerReference w:type="default" r:id="rId18"/>
+      <w:headerReference w:type="default" r:id="rId15"/>
+      <w:footerReference w:type="default" r:id="rId16"/>
       <w:pgSz w:w="11906" w:h="16838"/>
       <w:pgMar w:top="1440" w:right="1440" w:bottom="1440" w:left="1440" w:header="708" w:footer="708" w:gutter="0"/>
       <w:cols w:space="708"/>
@@ -5926,7 +6247,7 @@
 </file>
 
 <file path=word/endnotes.xml><?xml version="1.0" encoding="utf-8"?>
-<w:endnotes xmlns:wpc="http://schemas.microsoft.com/office/word/2010/wordprocessingCanvas" xmlns:cx="http://schemas.microsoft.com/office/drawing/2014/chartex" xmlns:cx1="http://schemas.microsoft.com/office/drawing/2015/9/8/chartex" xmlns:cx2="http://schemas.microsoft.com/office/drawing/2015/10/21/chartex" xmlns:cx3="http://schemas.microsoft.com/office/drawing/2016/5/9/chartex" xmlns:cx4="http://schemas.microsoft.com/office/drawing/2016/5/10/chartex" xmlns:cx5="http://schemas.microsoft.com/office/drawing/2016/5/11/chartex" xmlns:cx6="http://schemas.microsoft.com/office/drawing/2016/5/12/chartex" xmlns:cx7="http://schemas.microsoft.com/office/drawing/2016/5/13/chartex" xmlns:cx8="http://schemas.microsoft.com/office/drawing/2016/5/14/chartex" xmlns:mc="http://schemas.openxmlformats.org/markup-compatibility/2006" xmlns:aink="http://schemas.microsoft.com/office/drawing/2016/ink" xmlns:am3d="http://schemas.microsoft.com/office/drawing/2017/model3d" xmlns:o="urn:schemas-microsoft-com:office:office" xmlns:oel="http://schemas.microsoft.com/office/2019/extlst" xmlns:r="http://schemas.openxmlformats.org/officeDocument/2006/relationships" xmlns:m="http://schemas.openxmlformats.org/officeDocument/2006/math" xmlns:v="urn:schemas-microsoft-com:vml" xmlns:wp14="http://schemas.microsoft.com/office/word/2010/wordprocessingDrawing" xmlns:wp="http://schemas.openxmlformats.org/drawingml/2006/wordprocessingDrawing" xmlns:w10="urn:schemas-microsoft-com:office:word" xmlns:w="http://schemas.openxmlformats.org/wordprocessingml/2006/main" xmlns:w14="http://schemas.microsoft.com/office/word/2010/wordml" xmlns:w15="http://schemas.microsoft.com/office/word/2012/wordml" xmlns:w16cex="http://schemas.microsoft.com/office/word/2018/wordml/cex" xmlns:w16cid="http://schemas.microsoft.com/office/word/2016/wordml/cid" xmlns:w16="http://schemas.microsoft.com/office/word/2018/wordml" xmlns:w16sdtdh="http://schemas.microsoft.com/office/word/2020/wordml/sdtdatahash" xmlns:w16se="http://schemas.microsoft.com/office/word/2015/wordml/symex" xmlns:wpg="http://schemas.microsoft.com/office/word/2010/wordprocessingGroup" xmlns:wpi="http://schemas.microsoft.com/office/word/2010/wordprocessingInk" xmlns:wne="http://schemas.microsoft.com/office/word/2006/wordml" xmlns:wps="http://schemas.microsoft.com/office/word/2010/wordprocessingShape" mc:Ignorable="w14 w15 w16se w16cid w16 w16cex w16sdtdh wp14">
+<w:endnotes xmlns:wpc="http://schemas.microsoft.com/office/word/2010/wordprocessingCanvas" xmlns:cx="http://schemas.microsoft.com/office/drawing/2014/chartex" xmlns:cx1="http://schemas.microsoft.com/office/drawing/2015/9/8/chartex" xmlns:cx2="http://schemas.microsoft.com/office/drawing/2015/10/21/chartex" xmlns:cx3="http://schemas.microsoft.com/office/drawing/2016/5/9/chartex" xmlns:cx4="http://schemas.microsoft.com/office/drawing/2016/5/10/chartex" xmlns:cx5="http://schemas.microsoft.com/office/drawing/2016/5/11/chartex" xmlns:cx6="http://schemas.microsoft.com/office/drawing/2016/5/12/chartex" xmlns:cx7="http://schemas.microsoft.com/office/drawing/2016/5/13/chartex" xmlns:cx8="http://schemas.microsoft.com/office/drawing/2016/5/14/chartex" xmlns:mc="http://schemas.openxmlformats.org/markup-compatibility/2006" xmlns:aink="http://schemas.microsoft.com/office/drawing/2016/ink" xmlns:am3d="http://schemas.microsoft.com/office/drawing/2017/model3d" xmlns:o="urn:schemas-microsoft-com:office:office" xmlns:r="http://schemas.openxmlformats.org/officeDocument/2006/relationships" xmlns:m="http://schemas.openxmlformats.org/officeDocument/2006/math" xmlns:v="urn:schemas-microsoft-com:vml" xmlns:wp14="http://schemas.microsoft.com/office/word/2010/wordprocessingDrawing" xmlns:wp="http://schemas.openxmlformats.org/drawingml/2006/wordprocessingDrawing" xmlns:w10="urn:schemas-microsoft-com:office:word" xmlns:w="http://schemas.openxmlformats.org/wordprocessingml/2006/main" xmlns:w14="http://schemas.microsoft.com/office/word/2010/wordml" xmlns:w15="http://schemas.microsoft.com/office/word/2012/wordml" xmlns:w16cex="http://schemas.microsoft.com/office/word/2018/wordml/cex" xmlns:w16cid="http://schemas.microsoft.com/office/word/2016/wordml/cid" xmlns:w16="http://schemas.microsoft.com/office/word/2018/wordml" xmlns:w16se="http://schemas.microsoft.com/office/word/2015/wordml/symex" xmlns:wpg="http://schemas.microsoft.com/office/word/2010/wordprocessingGroup" xmlns:wpi="http://schemas.microsoft.com/office/word/2010/wordprocessingInk" xmlns:wne="http://schemas.microsoft.com/office/word/2006/wordml" xmlns:wps="http://schemas.microsoft.com/office/word/2010/wordprocessingShape" mc:Ignorable="w14 w15 w16se w16cid w16 w16cex wp14">
   <w:endnote w:type="separator" w:id="-1">
     <w:p>
       <w:pPr>
@@ -5951,7 +6272,7 @@
 </file>
 
 <file path=word/footer1.xml><?xml version="1.0" encoding="utf-8"?>
-<w:ftr xmlns:wpc="http://schemas.microsoft.com/office/word/2010/wordprocessingCanvas" xmlns:cx="http://schemas.microsoft.com/office/drawing/2014/chartex" xmlns:cx1="http://schemas.microsoft.com/office/drawing/2015/9/8/chartex" xmlns:cx2="http://schemas.microsoft.com/office/drawing/2015/10/21/chartex" xmlns:cx3="http://schemas.microsoft.com/office/drawing/2016/5/9/chartex" xmlns:cx4="http://schemas.microsoft.com/office/drawing/2016/5/10/chartex" xmlns:cx5="http://schemas.microsoft.com/office/drawing/2016/5/11/chartex" xmlns:cx6="http://schemas.microsoft.com/office/drawing/2016/5/12/chartex" xmlns:cx7="http://schemas.microsoft.com/office/drawing/2016/5/13/chartex" xmlns:cx8="http://schemas.microsoft.com/office/drawing/2016/5/14/chartex" xmlns:mc="http://schemas.openxmlformats.org/markup-compatibility/2006" xmlns:aink="http://schemas.microsoft.com/office/drawing/2016/ink" xmlns:am3d="http://schemas.microsoft.com/office/drawing/2017/model3d" xmlns:o="urn:schemas-microsoft-com:office:office" xmlns:oel="http://schemas.microsoft.com/office/2019/extlst" xmlns:r="http://schemas.openxmlformats.org/officeDocument/2006/relationships" xmlns:m="http://schemas.openxmlformats.org/officeDocument/2006/math" xmlns:v="urn:schemas-microsoft-com:vml" xmlns:wp14="http://schemas.microsoft.com/office/word/2010/wordprocessingDrawing" xmlns:wp="http://schemas.openxmlformats.org/drawingml/2006/wordprocessingDrawing" xmlns:w10="urn:schemas-microsoft-com:office:word" xmlns:w="http://schemas.openxmlformats.org/wordprocessingml/2006/main" xmlns:w14="http://schemas.microsoft.com/office/word/2010/wordml" xmlns:w15="http://schemas.microsoft.com/office/word/2012/wordml" xmlns:w16cex="http://schemas.microsoft.com/office/word/2018/wordml/cex" xmlns:w16cid="http://schemas.microsoft.com/office/word/2016/wordml/cid" xmlns:w16="http://schemas.microsoft.com/office/word/2018/wordml" xmlns:w16sdtdh="http://schemas.microsoft.com/office/word/2020/wordml/sdtdatahash" xmlns:w16se="http://schemas.microsoft.com/office/word/2015/wordml/symex" xmlns:wpg="http://schemas.microsoft.com/office/word/2010/wordprocessingGroup" xmlns:wpi="http://schemas.microsoft.com/office/word/2010/wordprocessingInk" xmlns:wne="http://schemas.microsoft.com/office/word/2006/wordml" xmlns:wps="http://schemas.microsoft.com/office/word/2010/wordprocessingShape" mc:Ignorable="w14 w15 w16se w16cid w16 w16cex w16sdtdh wp14">
+<w:ftr xmlns:wpc="http://schemas.microsoft.com/office/word/2010/wordprocessingCanvas" xmlns:cx="http://schemas.microsoft.com/office/drawing/2014/chartex" xmlns:cx1="http://schemas.microsoft.com/office/drawing/2015/9/8/chartex" xmlns:cx2="http://schemas.microsoft.com/office/drawing/2015/10/21/chartex" xmlns:cx3="http://schemas.microsoft.com/office/drawing/2016/5/9/chartex" xmlns:cx4="http://schemas.microsoft.com/office/drawing/2016/5/10/chartex" xmlns:cx5="http://schemas.microsoft.com/office/drawing/2016/5/11/chartex" xmlns:cx6="http://schemas.microsoft.com/office/drawing/2016/5/12/chartex" xmlns:cx7="http://schemas.microsoft.com/office/drawing/2016/5/13/chartex" xmlns:cx8="http://schemas.microsoft.com/office/drawing/2016/5/14/chartex" xmlns:mc="http://schemas.openxmlformats.org/markup-compatibility/2006" xmlns:aink="http://schemas.microsoft.com/office/drawing/2016/ink" xmlns:am3d="http://schemas.microsoft.com/office/drawing/2017/model3d" xmlns:o="urn:schemas-microsoft-com:office:office" xmlns:r="http://schemas.openxmlformats.org/officeDocument/2006/relationships" xmlns:m="http://schemas.openxmlformats.org/officeDocument/2006/math" xmlns:v="urn:schemas-microsoft-com:vml" xmlns:wp14="http://schemas.microsoft.com/office/word/2010/wordprocessingDrawing" xmlns:wp="http://schemas.openxmlformats.org/drawingml/2006/wordprocessingDrawing" xmlns:w10="urn:schemas-microsoft-com:office:word" xmlns:w="http://schemas.openxmlformats.org/wordprocessingml/2006/main" xmlns:w14="http://schemas.microsoft.com/office/word/2010/wordml" xmlns:w15="http://schemas.microsoft.com/office/word/2012/wordml" xmlns:w16cex="http://schemas.microsoft.com/office/word/2018/wordml/cex" xmlns:w16cid="http://schemas.microsoft.com/office/word/2016/wordml/cid" xmlns:w16="http://schemas.microsoft.com/office/word/2018/wordml" xmlns:w16se="http://schemas.microsoft.com/office/word/2015/wordml/symex" xmlns:wpg="http://schemas.microsoft.com/office/word/2010/wordprocessingGroup" xmlns:wpi="http://schemas.microsoft.com/office/word/2010/wordprocessingInk" xmlns:wne="http://schemas.microsoft.com/office/word/2006/wordml" xmlns:wps="http://schemas.microsoft.com/office/word/2010/wordprocessingShape" mc:Ignorable="w14 w15 w16se w16cid w16 w16cex wp14">
   <w:sdt>
     <w:sdtPr>
       <w:id w:val="-1826198419"/>
@@ -6004,7 +6325,7 @@
 </file>
 
 <file path=word/footnotes.xml><?xml version="1.0" encoding="utf-8"?>
-<w:footnotes xmlns:wpc="http://schemas.microsoft.com/office/word/2010/wordprocessingCanvas" xmlns:cx="http://schemas.microsoft.com/office/drawing/2014/chartex" xmlns:cx1="http://schemas.microsoft.com/office/drawing/2015/9/8/chartex" xmlns:cx2="http://schemas.microsoft.com/office/drawing/2015/10/21/chartex" xmlns:cx3="http://schemas.microsoft.com/office/drawing/2016/5/9/chartex" xmlns:cx4="http://schemas.microsoft.com/office/drawing/2016/5/10/chartex" xmlns:cx5="http://schemas.microsoft.com/office/drawing/2016/5/11/chartex" xmlns:cx6="http://schemas.microsoft.com/office/drawing/2016/5/12/chartex" xmlns:cx7="http://schemas.microsoft.com/office/drawing/2016/5/13/chartex" xmlns:cx8="http://schemas.microsoft.com/office/drawing/2016/5/14/chartex" xmlns:mc="http://schemas.openxmlformats.org/markup-compatibility/2006" xmlns:aink="http://schemas.microsoft.com/office/drawing/2016/ink" xmlns:am3d="http://schemas.microsoft.com/office/drawing/2017/model3d" xmlns:o="urn:schemas-microsoft-com:office:office" xmlns:oel="http://schemas.microsoft.com/office/2019/extlst" xmlns:r="http://schemas.openxmlformats.org/officeDocument/2006/relationships" xmlns:m="http://schemas.openxmlformats.org/officeDocument/2006/math" xmlns:v="urn:schemas-microsoft-com:vml" xmlns:wp14="http://schemas.microsoft.com/office/word/2010/wordprocessingDrawing" xmlns:wp="http://schemas.openxmlformats.org/drawingml/2006/wordprocessingDrawing" xmlns:w10="urn:schemas-microsoft-com:office:word" xmlns:w="http://schemas.openxmlformats.org/wordprocessingml/2006/main" xmlns:w14="http://schemas.microsoft.com/office/word/2010/wordml" xmlns:w15="http://schemas.microsoft.com/office/word/2012/wordml" xmlns:w16cex="http://schemas.microsoft.com/office/word/2018/wordml/cex" xmlns:w16cid="http://schemas.microsoft.com/office/word/2016/wordml/cid" xmlns:w16="http://schemas.microsoft.com/office/word/2018/wordml" xmlns:w16sdtdh="http://schemas.microsoft.com/office/word/2020/wordml/sdtdatahash" xmlns:w16se="http://schemas.microsoft.com/office/word/2015/wordml/symex" xmlns:wpg="http://schemas.microsoft.com/office/word/2010/wordprocessingGroup" xmlns:wpi="http://schemas.microsoft.com/office/word/2010/wordprocessingInk" xmlns:wne="http://schemas.microsoft.com/office/word/2006/wordml" xmlns:wps="http://schemas.microsoft.com/office/word/2010/wordprocessingShape" mc:Ignorable="w14 w15 w16se w16cid w16 w16cex w16sdtdh wp14">
+<w:footnotes xmlns:wpc="http://schemas.microsoft.com/office/word/2010/wordprocessingCanvas" xmlns:cx="http://schemas.microsoft.com/office/drawing/2014/chartex" xmlns:cx1="http://schemas.microsoft.com/office/drawing/2015/9/8/chartex" xmlns:cx2="http://schemas.microsoft.com/office/drawing/2015/10/21/chartex" xmlns:cx3="http://schemas.microsoft.com/office/drawing/2016/5/9/chartex" xmlns:cx4="http://schemas.microsoft.com/office/drawing/2016/5/10/chartex" xmlns:cx5="http://schemas.microsoft.com/office/drawing/2016/5/11/chartex" xmlns:cx6="http://schemas.microsoft.com/office/drawing/2016/5/12/chartex" xmlns:cx7="http://schemas.microsoft.com/office/drawing/2016/5/13/chartex" xmlns:cx8="http://schemas.microsoft.com/office/drawing/2016/5/14/chartex" xmlns:mc="http://schemas.openxmlformats.org/markup-compatibility/2006" xmlns:aink="http://schemas.microsoft.com/office/drawing/2016/ink" xmlns:am3d="http://schemas.microsoft.com/office/drawing/2017/model3d" xmlns:o="urn:schemas-microsoft-com:office:office" xmlns:r="http://schemas.openxmlformats.org/officeDocument/2006/relationships" xmlns:m="http://schemas.openxmlformats.org/officeDocument/2006/math" xmlns:v="urn:schemas-microsoft-com:vml" xmlns:wp14="http://schemas.microsoft.com/office/word/2010/wordprocessingDrawing" xmlns:wp="http://schemas.openxmlformats.org/drawingml/2006/wordprocessingDrawing" xmlns:w10="urn:schemas-microsoft-com:office:word" xmlns:w="http://schemas.openxmlformats.org/wordprocessingml/2006/main" xmlns:w14="http://schemas.microsoft.com/office/word/2010/wordml" xmlns:w15="http://schemas.microsoft.com/office/word/2012/wordml" xmlns:w16cex="http://schemas.microsoft.com/office/word/2018/wordml/cex" xmlns:w16cid="http://schemas.microsoft.com/office/word/2016/wordml/cid" xmlns:w16="http://schemas.microsoft.com/office/word/2018/wordml" xmlns:w16se="http://schemas.microsoft.com/office/word/2015/wordml/symex" xmlns:wpg="http://schemas.microsoft.com/office/word/2010/wordprocessingGroup" xmlns:wpi="http://schemas.microsoft.com/office/word/2010/wordprocessingInk" xmlns:wne="http://schemas.microsoft.com/office/word/2006/wordml" xmlns:wps="http://schemas.microsoft.com/office/word/2010/wordprocessingShape" mc:Ignorable="w14 w15 w16se w16cid w16 w16cex wp14">
   <w:footnote w:type="separator" w:id="-1">
     <w:p>
       <w:pPr>
@@ -6029,7 +6350,7 @@
 </file>
 
 <file path=word/header1.xml><?xml version="1.0" encoding="utf-8"?>
-<w:hdr xmlns:wpc="http://schemas.microsoft.com/office/word/2010/wordprocessingCanvas" xmlns:cx="http://schemas.microsoft.com/office/drawing/2014/chartex" xmlns:cx1="http://schemas.microsoft.com/office/drawing/2015/9/8/chartex" xmlns:cx2="http://schemas.microsoft.com/office/drawing/2015/10/21/chartex" xmlns:cx3="http://schemas.microsoft.com/office/drawing/2016/5/9/chartex" xmlns:cx4="http://schemas.microsoft.com/office/drawing/2016/5/10/chartex" xmlns:cx5="http://schemas.microsoft.com/office/drawing/2016/5/11/chartex" xmlns:cx6="http://schemas.microsoft.com/office/drawing/2016/5/12/chartex" xmlns:cx7="http://schemas.microsoft.com/office/drawing/2016/5/13/chartex" xmlns:cx8="http://schemas.microsoft.com/office/drawing/2016/5/14/chartex" xmlns:mc="http://schemas.openxmlformats.org/markup-compatibility/2006" xmlns:aink="http://schemas.microsoft.com/office/drawing/2016/ink" xmlns:am3d="http://schemas.microsoft.com/office/drawing/2017/model3d" xmlns:o="urn:schemas-microsoft-com:office:office" xmlns:oel="http://schemas.microsoft.com/office/2019/extlst" xmlns:r="http://schemas.openxmlformats.org/officeDocument/2006/relationships" xmlns:m="http://schemas.openxmlformats.org/officeDocument/2006/math" xmlns:v="urn:schemas-microsoft-com:vml" xmlns:wp14="http://schemas.microsoft.com/office/word/2010/wordprocessingDrawing" xmlns:wp="http://schemas.openxmlformats.org/drawingml/2006/wordprocessingDrawing" xmlns:w10="urn:schemas-microsoft-com:office:word" xmlns:w="http://schemas.openxmlformats.org/wordprocessingml/2006/main" xmlns:w14="http://schemas.microsoft.com/office/word/2010/wordml" xmlns:w15="http://schemas.microsoft.com/office/word/2012/wordml" xmlns:w16cex="http://schemas.microsoft.com/office/word/2018/wordml/cex" xmlns:w16cid="http://schemas.microsoft.com/office/word/2016/wordml/cid" xmlns:w16="http://schemas.microsoft.com/office/word/2018/wordml" xmlns:w16sdtdh="http://schemas.microsoft.com/office/word/2020/wordml/sdtdatahash" xmlns:w16se="http://schemas.microsoft.com/office/word/2015/wordml/symex" xmlns:wpg="http://schemas.microsoft.com/office/word/2010/wordprocessingGroup" xmlns:wpi="http://schemas.microsoft.com/office/word/2010/wordprocessingInk" xmlns:wne="http://schemas.microsoft.com/office/word/2006/wordml" xmlns:wps="http://schemas.microsoft.com/office/word/2010/wordprocessingShape" mc:Ignorable="w14 w15 w16se w16cid w16 w16cex w16sdtdh wp14">
+<w:hdr xmlns:wpc="http://schemas.microsoft.com/office/word/2010/wordprocessingCanvas" xmlns:cx="http://schemas.microsoft.com/office/drawing/2014/chartex" xmlns:cx1="http://schemas.microsoft.com/office/drawing/2015/9/8/chartex" xmlns:cx2="http://schemas.microsoft.com/office/drawing/2015/10/21/chartex" xmlns:cx3="http://schemas.microsoft.com/office/drawing/2016/5/9/chartex" xmlns:cx4="http://schemas.microsoft.com/office/drawing/2016/5/10/chartex" xmlns:cx5="http://schemas.microsoft.com/office/drawing/2016/5/11/chartex" xmlns:cx6="http://schemas.microsoft.com/office/drawing/2016/5/12/chartex" xmlns:cx7="http://schemas.microsoft.com/office/drawing/2016/5/13/chartex" xmlns:cx8="http://schemas.microsoft.com/office/drawing/2016/5/14/chartex" xmlns:mc="http://schemas.openxmlformats.org/markup-compatibility/2006" xmlns:aink="http://schemas.microsoft.com/office/drawing/2016/ink" xmlns:am3d="http://schemas.microsoft.com/office/drawing/2017/model3d" xmlns:o="urn:schemas-microsoft-com:office:office" xmlns:r="http://schemas.openxmlformats.org/officeDocument/2006/relationships" xmlns:m="http://schemas.openxmlformats.org/officeDocument/2006/math" xmlns:v="urn:schemas-microsoft-com:vml" xmlns:wp14="http://schemas.microsoft.com/office/word/2010/wordprocessingDrawing" xmlns:wp="http://schemas.openxmlformats.org/drawingml/2006/wordprocessingDrawing" xmlns:w10="urn:schemas-microsoft-com:office:word" xmlns:w="http://schemas.openxmlformats.org/wordprocessingml/2006/main" xmlns:w14="http://schemas.microsoft.com/office/word/2010/wordml" xmlns:w15="http://schemas.microsoft.com/office/word/2012/wordml" xmlns:w16cex="http://schemas.microsoft.com/office/word/2018/wordml/cex" xmlns:w16cid="http://schemas.microsoft.com/office/word/2016/wordml/cid" xmlns:w16="http://schemas.microsoft.com/office/word/2018/wordml" xmlns:w16se="http://schemas.microsoft.com/office/word/2015/wordml/symex" xmlns:wpg="http://schemas.microsoft.com/office/word/2010/wordprocessingGroup" xmlns:wpi="http://schemas.microsoft.com/office/word/2010/wordprocessingInk" xmlns:wne="http://schemas.microsoft.com/office/word/2006/wordml" xmlns:wps="http://schemas.microsoft.com/office/word/2010/wordprocessingShape" mc:Ignorable="w14 w15 w16se w16cid w16 w16cex wp14">
   <w:p>
     <w:pPr>
       <w:pStyle w:val="Header"/>
@@ -6049,7 +6370,7 @@
 </file>
 
 <file path=word/numbering.xml><?xml version="1.0" encoding="utf-8"?>
-<w:numbering xmlns:wpc="http://schemas.microsoft.com/office/word/2010/wordprocessingCanvas" xmlns:cx="http://schemas.microsoft.com/office/drawing/2014/chartex" xmlns:cx1="http://schemas.microsoft.com/office/drawing/2015/9/8/chartex" xmlns:cx2="http://schemas.microsoft.com/office/drawing/2015/10/21/chartex" xmlns:cx3="http://schemas.microsoft.com/office/drawing/2016/5/9/chartex" xmlns:cx4="http://schemas.microsoft.com/office/drawing/2016/5/10/chartex" xmlns:cx5="http://schemas.microsoft.com/office/drawing/2016/5/11/chartex" xmlns:cx6="http://schemas.microsoft.com/office/drawing/2016/5/12/chartex" xmlns:cx7="http://schemas.microsoft.com/office/drawing/2016/5/13/chartex" xmlns:cx8="http://schemas.microsoft.com/office/drawing/2016/5/14/chartex" xmlns:mc="http://schemas.openxmlformats.org/markup-compatibility/2006" xmlns:aink="http://schemas.microsoft.com/office/drawing/2016/ink" xmlns:am3d="http://schemas.microsoft.com/office/drawing/2017/model3d" xmlns:o="urn:schemas-microsoft-com:office:office" xmlns:oel="http://schemas.microsoft.com/office/2019/extlst" xmlns:r="http://schemas.openxmlformats.org/officeDocument/2006/relationships" xmlns:m="http://schemas.openxmlformats.org/officeDocument/2006/math" xmlns:v="urn:schemas-microsoft-com:vml" xmlns:wp14="http://schemas.microsoft.com/office/word/2010/wordprocessingDrawing" xmlns:wp="http://schemas.openxmlformats.org/drawingml/2006/wordprocessingDrawing" xmlns:w10="urn:schemas-microsoft-com:office:word" xmlns:w="http://schemas.openxmlformats.org/wordprocessingml/2006/main" xmlns:w14="http://schemas.microsoft.com/office/word/2010/wordml" xmlns:w15="http://schemas.microsoft.com/office/word/2012/wordml" xmlns:w16cex="http://schemas.microsoft.com/office/word/2018/wordml/cex" xmlns:w16cid="http://schemas.microsoft.com/office/word/2016/wordml/cid" xmlns:w16="http://schemas.microsoft.com/office/word/2018/wordml" xmlns:w16sdtdh="http://schemas.microsoft.com/office/word/2020/wordml/sdtdatahash" xmlns:w16se="http://schemas.microsoft.com/office/word/2015/wordml/symex" xmlns:wpg="http://schemas.microsoft.com/office/word/2010/wordprocessingGroup" xmlns:wpi="http://schemas.microsoft.com/office/word/2010/wordprocessingInk" xmlns:wne="http://schemas.microsoft.com/office/word/2006/wordml" xmlns:wps="http://schemas.microsoft.com/office/word/2010/wordprocessingShape" mc:Ignorable="w14 w15 w16se w16cid w16 w16cex w16sdtdh wp14">
+<w:numbering xmlns:wpc="http://schemas.microsoft.com/office/word/2010/wordprocessingCanvas" xmlns:cx="http://schemas.microsoft.com/office/drawing/2014/chartex" xmlns:cx1="http://schemas.microsoft.com/office/drawing/2015/9/8/chartex" xmlns:cx2="http://schemas.microsoft.com/office/drawing/2015/10/21/chartex" xmlns:cx3="http://schemas.microsoft.com/office/drawing/2016/5/9/chartex" xmlns:cx4="http://schemas.microsoft.com/office/drawing/2016/5/10/chartex" xmlns:cx5="http://schemas.microsoft.com/office/drawing/2016/5/11/chartex" xmlns:cx6="http://schemas.microsoft.com/office/drawing/2016/5/12/chartex" xmlns:cx7="http://schemas.microsoft.com/office/drawing/2016/5/13/chartex" xmlns:cx8="http://schemas.microsoft.com/office/drawing/2016/5/14/chartex" xmlns:mc="http://schemas.openxmlformats.org/markup-compatibility/2006" xmlns:aink="http://schemas.microsoft.com/office/drawing/2016/ink" xmlns:am3d="http://schemas.microsoft.com/office/drawing/2017/model3d" xmlns:o="urn:schemas-microsoft-com:office:office" xmlns:r="http://schemas.openxmlformats.org/officeDocument/2006/relationships" xmlns:m="http://schemas.openxmlformats.org/officeDocument/2006/math" xmlns:v="urn:schemas-microsoft-com:vml" xmlns:wp14="http://schemas.microsoft.com/office/word/2010/wordprocessingDrawing" xmlns:wp="http://schemas.openxmlformats.org/drawingml/2006/wordprocessingDrawing" xmlns:w10="urn:schemas-microsoft-com:office:word" xmlns:w="http://schemas.openxmlformats.org/wordprocessingml/2006/main" xmlns:w14="http://schemas.microsoft.com/office/word/2010/wordml" xmlns:w15="http://schemas.microsoft.com/office/word/2012/wordml" xmlns:w16cex="http://schemas.microsoft.com/office/word/2018/wordml/cex" xmlns:w16cid="http://schemas.microsoft.com/office/word/2016/wordml/cid" xmlns:w16="http://schemas.microsoft.com/office/word/2018/wordml" xmlns:w16se="http://schemas.microsoft.com/office/word/2015/wordml/symex" xmlns:wpg="http://schemas.microsoft.com/office/word/2010/wordprocessingGroup" xmlns:wpi="http://schemas.microsoft.com/office/word/2010/wordprocessingInk" xmlns:wne="http://schemas.microsoft.com/office/word/2006/wordml" xmlns:wps="http://schemas.microsoft.com/office/word/2010/wordprocessingShape" mc:Ignorable="w14 w15 w16se w16cid w16 w16cex wp14">
   <w:abstractNum w:abstractNumId="0" w15:restartNumberingAfterBreak="0">
     <w:nsid w:val="0E963268"/>
     <w:multiLevelType w:val="multilevel"/>
@@ -6703,33 +7024,33 @@
       </w:rPr>
     </w:lvl>
   </w:abstractNum>
-  <w:num w:numId="1" w16cid:durableId="575408232">
+  <w:num w:numId="1">
     <w:abstractNumId w:val="2"/>
   </w:num>
-  <w:num w:numId="2" w16cid:durableId="808550018">
+  <w:num w:numId="2">
     <w:abstractNumId w:val="4"/>
   </w:num>
-  <w:num w:numId="3" w16cid:durableId="392701180">
+  <w:num w:numId="3">
     <w:abstractNumId w:val="1"/>
   </w:num>
-  <w:num w:numId="4" w16cid:durableId="1428845751">
+  <w:num w:numId="4">
     <w:abstractNumId w:val="0"/>
   </w:num>
-  <w:num w:numId="5" w16cid:durableId="1422994289">
+  <w:num w:numId="5">
     <w:abstractNumId w:val="3"/>
   </w:num>
 </w:numbering>
 </file>
 
 <file path=word/styles.xml><?xml version="1.0" encoding="utf-8"?>
-<w:styles xmlns:mc="http://schemas.openxmlformats.org/markup-compatibility/2006" xmlns:r="http://schemas.openxmlformats.org/officeDocument/2006/relationships" xmlns:w="http://schemas.openxmlformats.org/wordprocessingml/2006/main" xmlns:w14="http://schemas.microsoft.com/office/word/2010/wordml" xmlns:w15="http://schemas.microsoft.com/office/word/2012/wordml" xmlns:w16cex="http://schemas.microsoft.com/office/word/2018/wordml/cex" xmlns:w16cid="http://schemas.microsoft.com/office/word/2016/wordml/cid" xmlns:w16="http://schemas.microsoft.com/office/word/2018/wordml" xmlns:w16sdtdh="http://schemas.microsoft.com/office/word/2020/wordml/sdtdatahash" xmlns:w16se="http://schemas.microsoft.com/office/word/2015/wordml/symex" mc:Ignorable="w14 w15 w16se w16cid w16 w16cex w16sdtdh">
+<w:styles xmlns:mc="http://schemas.openxmlformats.org/markup-compatibility/2006" xmlns:r="http://schemas.openxmlformats.org/officeDocument/2006/relationships" xmlns:w="http://schemas.openxmlformats.org/wordprocessingml/2006/main" xmlns:w14="http://schemas.microsoft.com/office/word/2010/wordml" xmlns:w15="http://schemas.microsoft.com/office/word/2012/wordml" xmlns:w16cex="http://schemas.microsoft.com/office/word/2018/wordml/cex" xmlns:w16cid="http://schemas.microsoft.com/office/word/2016/wordml/cid" xmlns:w16="http://schemas.microsoft.com/office/word/2018/wordml" xmlns:w16se="http://schemas.microsoft.com/office/word/2015/wordml/symex" mc:Ignorable="w14 w15 w16se w16cid w16 w16cex">
   <w:docDefaults>
     <w:rPrDefault>
       <w:rPr>
         <w:rFonts w:asciiTheme="minorHAnsi" w:eastAsiaTheme="minorHAnsi" w:hAnsiTheme="minorHAnsi" w:cstheme="minorBidi"/>
         <w:sz w:val="22"/>
         <w:szCs w:val="22"/>
-        <w:lang w:val="en-PK" w:eastAsia="en-US" w:bidi="ar-SA"/>
+        <w:lang w:eastAsia="en-US" w:bidi="ar-SA"/>
       </w:rPr>
     </w:rPrDefault>
     <w:pPrDefault>
@@ -7145,7 +7466,7 @@
       <w:bCs/>
       <w:sz w:val="27"/>
       <w:szCs w:val="27"/>
-      <w:lang w:val="en-PK" w:eastAsia="en-PK"/>
+      <w:lang/>
     </w:rPr>
   </w:style>
   <w:style w:type="character" w:default="1" w:styleId="DefaultParagraphFont">
@@ -7367,7 +7688,7 @@
       <w:rFonts w:ascii="Times New Roman" w:eastAsia="Times New Roman" w:hAnsi="Times New Roman" w:cs="Times New Roman"/>
       <w:sz w:val="24"/>
       <w:szCs w:val="24"/>
-      <w:lang w:val="en-PK" w:eastAsia="en-PK"/>
+      <w:lang/>
     </w:rPr>
   </w:style>
   <w:style w:type="character" w:customStyle="1" w:styleId="Heading3Char">
@@ -7382,7 +7703,7 @@
       <w:bCs/>
       <w:sz w:val="27"/>
       <w:szCs w:val="27"/>
-      <w:lang w:val="en-PK" w:eastAsia="en-PK"/>
+      <w:lang/>
     </w:rPr>
   </w:style>
   <w:style w:type="character" w:styleId="Strong">

</xml_diff>